<commit_message>
Added Item and Enemies Spawner. Signed-off-by: STUDENT Anna Kovalenko <Anna.Kovalenko@students.ittralee.ie>
</commit_message>
<xml_diff>
--- a/Documents/SWDV 61020 Practical Gaming 48069 Marking Doc.docx
+++ b/Documents/SWDV 61020 Practical Gaming 48069 Marking Doc.docx
@@ -1,6 +1,6 @@
 
 <file path=word/document.xml><?xml version="1.0" encoding="utf-8"?>
-<w:document xmlns:wpc="http://schemas.microsoft.com/office/word/2010/wordprocessingCanvas" xmlns:cx="http://schemas.microsoft.com/office/drawing/2014/chartex" xmlns:cx1="http://schemas.microsoft.com/office/drawing/2015/9/8/chartex" xmlns:cx2="http://schemas.microsoft.com/office/drawing/2015/10/21/chartex" xmlns:cx3="http://schemas.microsoft.com/office/drawing/2016/5/9/chartex" xmlns:cx4="http://schemas.microsoft.com/office/drawing/2016/5/10/chartex" xmlns:cx5="http://schemas.microsoft.com/office/drawing/2016/5/11/chartex" xmlns:cx6="http://schemas.microsoft.com/office/drawing/2016/5/12/chartex" xmlns:cx7="http://schemas.microsoft.com/office/drawing/2016/5/13/chartex" xmlns:cx8="http://schemas.microsoft.com/office/drawing/2016/5/14/chartex" xmlns:mc="http://schemas.openxmlformats.org/markup-compatibility/2006" xmlns:aink="http://schemas.microsoft.com/office/drawing/2016/ink" xmlns:am3d="http://schemas.microsoft.com/office/drawing/2017/model3d" xmlns:o="urn:schemas-microsoft-com:office:office" xmlns:oel="http://schemas.microsoft.com/office/2019/extlst" xmlns:r="http://schemas.openxmlformats.org/officeDocument/2006/relationships" xmlns:m="http://schemas.openxmlformats.org/officeDocument/2006/math" xmlns:v="urn:schemas-microsoft-com:vml" xmlns:wp14="http://schemas.microsoft.com/office/word/2010/wordprocessingDrawing" xmlns:wp="http://schemas.openxmlformats.org/drawingml/2006/wordprocessingDrawing" xmlns:w10="urn:schemas-microsoft-com:office:word" xmlns:w="http://schemas.openxmlformats.org/wordprocessingml/2006/main" xmlns:w14="http://schemas.microsoft.com/office/word/2010/wordml" xmlns:w15="http://schemas.microsoft.com/office/word/2012/wordml" xmlns:w16cex="http://schemas.microsoft.com/office/word/2018/wordml/cex" xmlns:w16cid="http://schemas.microsoft.com/office/word/2016/wordml/cid" xmlns:w16="http://schemas.microsoft.com/office/word/2018/wordml" xmlns:w16sdtdh="http://schemas.microsoft.com/office/word/2020/wordml/sdtdatahash" xmlns:w16se="http://schemas.microsoft.com/office/word/2015/wordml/symex" xmlns:wpg="http://schemas.microsoft.com/office/word/2010/wordprocessingGroup" xmlns:wpi="http://schemas.microsoft.com/office/word/2010/wordprocessingInk" xmlns:wne="http://schemas.microsoft.com/office/word/2006/wordml" xmlns:wps="http://schemas.microsoft.com/office/word/2010/wordprocessingShape" mc:Ignorable="w14 w15 w16se w16cid w16 w16cex w16sdtdh wp14">
+<w:document xmlns:wpc="http://schemas.microsoft.com/office/word/2010/wordprocessingCanvas" xmlns:cx="http://schemas.microsoft.com/office/drawing/2014/chartex" xmlns:cx1="http://schemas.microsoft.com/office/drawing/2015/9/8/chartex" xmlns:cx2="http://schemas.microsoft.com/office/drawing/2015/10/21/chartex" xmlns:cx3="http://schemas.microsoft.com/office/drawing/2016/5/9/chartex" xmlns:cx4="http://schemas.microsoft.com/office/drawing/2016/5/10/chartex" xmlns:cx5="http://schemas.microsoft.com/office/drawing/2016/5/11/chartex" xmlns:cx6="http://schemas.microsoft.com/office/drawing/2016/5/12/chartex" xmlns:cx7="http://schemas.microsoft.com/office/drawing/2016/5/13/chartex" xmlns:cx8="http://schemas.microsoft.com/office/drawing/2016/5/14/chartex" xmlns:mc="http://schemas.openxmlformats.org/markup-compatibility/2006" xmlns:aink="http://schemas.microsoft.com/office/drawing/2016/ink" xmlns:am3d="http://schemas.microsoft.com/office/drawing/2017/model3d" xmlns:o="urn:schemas-microsoft-com:office:office" xmlns:r="http://schemas.openxmlformats.org/officeDocument/2006/relationships" xmlns:m="http://schemas.openxmlformats.org/officeDocument/2006/math" xmlns:v="urn:schemas-microsoft-com:vml" xmlns:wp14="http://schemas.microsoft.com/office/word/2010/wordprocessingDrawing" xmlns:wp="http://schemas.openxmlformats.org/drawingml/2006/wordprocessingDrawing" xmlns:w10="urn:schemas-microsoft-com:office:word" xmlns:w="http://schemas.openxmlformats.org/wordprocessingml/2006/main" xmlns:w14="http://schemas.microsoft.com/office/word/2010/wordml" xmlns:w15="http://schemas.microsoft.com/office/word/2012/wordml" xmlns:w16cex="http://schemas.microsoft.com/office/word/2018/wordml/cex" xmlns:w16cid="http://schemas.microsoft.com/office/word/2016/wordml/cid" xmlns:w16="http://schemas.microsoft.com/office/word/2018/wordml" xmlns:w16sdtdh="http://schemas.microsoft.com/office/word/2020/wordml/sdtdatahash" xmlns:w16se="http://schemas.microsoft.com/office/word/2015/wordml/symex" xmlns:wpg="http://schemas.microsoft.com/office/word/2010/wordprocessingGroup" xmlns:wpi="http://schemas.microsoft.com/office/word/2010/wordprocessingInk" xmlns:wne="http://schemas.microsoft.com/office/word/2006/wordml" xmlns:wps="http://schemas.microsoft.com/office/word/2010/wordprocessingShape" mc:Ignorable="w14 w15 w16se w16cid w16 w16cex w16sdtdh wp14">
   <w:body>
     <w:p>
       <w:pPr>
@@ -265,6 +265,9 @@
       <w:r>
         <w:t>Case pattern</w:t>
       </w:r>
+      <w:r>
+        <w:t xml:space="preserve"> //(swich/case)</w:t>
+      </w:r>
     </w:p>
     <w:p>
       <w:pPr>
@@ -324,6 +327,9 @@
       </w:pPr>
       <w:r>
         <w:t>Observer Pattern</w:t>
+      </w:r>
+      <w:r>
+        <w:t xml:space="preserve"> //Spawning all items</w:t>
       </w:r>
     </w:p>
     <w:p>
@@ -1112,7 +1118,7 @@
 </file>
 
 <file path=word/numbering.xml><?xml version="1.0" encoding="utf-8"?>
-<w:numbering xmlns:wpc="http://schemas.microsoft.com/office/word/2010/wordprocessingCanvas" xmlns:cx="http://schemas.microsoft.com/office/drawing/2014/chartex" xmlns:cx1="http://schemas.microsoft.com/office/drawing/2015/9/8/chartex" xmlns:cx2="http://schemas.microsoft.com/office/drawing/2015/10/21/chartex" xmlns:cx3="http://schemas.microsoft.com/office/drawing/2016/5/9/chartex" xmlns:cx4="http://schemas.microsoft.com/office/drawing/2016/5/10/chartex" xmlns:cx5="http://schemas.microsoft.com/office/drawing/2016/5/11/chartex" xmlns:cx6="http://schemas.microsoft.com/office/drawing/2016/5/12/chartex" xmlns:cx7="http://schemas.microsoft.com/office/drawing/2016/5/13/chartex" xmlns:cx8="http://schemas.microsoft.com/office/drawing/2016/5/14/chartex" xmlns:mc="http://schemas.openxmlformats.org/markup-compatibility/2006" xmlns:aink="http://schemas.microsoft.com/office/drawing/2016/ink" xmlns:am3d="http://schemas.microsoft.com/office/drawing/2017/model3d" xmlns:o="urn:schemas-microsoft-com:office:office" xmlns:oel="http://schemas.microsoft.com/office/2019/extlst" xmlns:r="http://schemas.openxmlformats.org/officeDocument/2006/relationships" xmlns:m="http://schemas.openxmlformats.org/officeDocument/2006/math" xmlns:v="urn:schemas-microsoft-com:vml" xmlns:wp14="http://schemas.microsoft.com/office/word/2010/wordprocessingDrawing" xmlns:wp="http://schemas.openxmlformats.org/drawingml/2006/wordprocessingDrawing" xmlns:w10="urn:schemas-microsoft-com:office:word" xmlns:w="http://schemas.openxmlformats.org/wordprocessingml/2006/main" xmlns:w14="http://schemas.microsoft.com/office/word/2010/wordml" xmlns:w15="http://schemas.microsoft.com/office/word/2012/wordml" xmlns:w16cex="http://schemas.microsoft.com/office/word/2018/wordml/cex" xmlns:w16cid="http://schemas.microsoft.com/office/word/2016/wordml/cid" xmlns:w16="http://schemas.microsoft.com/office/word/2018/wordml" xmlns:w16sdtdh="http://schemas.microsoft.com/office/word/2020/wordml/sdtdatahash" xmlns:w16se="http://schemas.microsoft.com/office/word/2015/wordml/symex" xmlns:wpg="http://schemas.microsoft.com/office/word/2010/wordprocessingGroup" xmlns:wpi="http://schemas.microsoft.com/office/word/2010/wordprocessingInk" xmlns:wne="http://schemas.microsoft.com/office/word/2006/wordml" xmlns:wps="http://schemas.microsoft.com/office/word/2010/wordprocessingShape" mc:Ignorable="w14 w15 w16se w16cid w16 w16cex w16sdtdh wp14">
+<w:numbering xmlns:wpc="http://schemas.microsoft.com/office/word/2010/wordprocessingCanvas" xmlns:cx="http://schemas.microsoft.com/office/drawing/2014/chartex" xmlns:cx1="http://schemas.microsoft.com/office/drawing/2015/9/8/chartex" xmlns:cx2="http://schemas.microsoft.com/office/drawing/2015/10/21/chartex" xmlns:cx3="http://schemas.microsoft.com/office/drawing/2016/5/9/chartex" xmlns:cx4="http://schemas.microsoft.com/office/drawing/2016/5/10/chartex" xmlns:cx5="http://schemas.microsoft.com/office/drawing/2016/5/11/chartex" xmlns:cx6="http://schemas.microsoft.com/office/drawing/2016/5/12/chartex" xmlns:cx7="http://schemas.microsoft.com/office/drawing/2016/5/13/chartex" xmlns:cx8="http://schemas.microsoft.com/office/drawing/2016/5/14/chartex" xmlns:mc="http://schemas.openxmlformats.org/markup-compatibility/2006" xmlns:aink="http://schemas.microsoft.com/office/drawing/2016/ink" xmlns:am3d="http://schemas.microsoft.com/office/drawing/2017/model3d" xmlns:o="urn:schemas-microsoft-com:office:office" xmlns:r="http://schemas.openxmlformats.org/officeDocument/2006/relationships" xmlns:m="http://schemas.openxmlformats.org/officeDocument/2006/math" xmlns:v="urn:schemas-microsoft-com:vml" xmlns:wp14="http://schemas.microsoft.com/office/word/2010/wordprocessingDrawing" xmlns:wp="http://schemas.openxmlformats.org/drawingml/2006/wordprocessingDrawing" xmlns:w10="urn:schemas-microsoft-com:office:word" xmlns:w="http://schemas.openxmlformats.org/wordprocessingml/2006/main" xmlns:w14="http://schemas.microsoft.com/office/word/2010/wordml" xmlns:w15="http://schemas.microsoft.com/office/word/2012/wordml" xmlns:w16cex="http://schemas.microsoft.com/office/word/2018/wordml/cex" xmlns:w16cid="http://schemas.microsoft.com/office/word/2016/wordml/cid" xmlns:w16="http://schemas.microsoft.com/office/word/2018/wordml" xmlns:w16sdtdh="http://schemas.microsoft.com/office/word/2020/wordml/sdtdatahash" xmlns:w16se="http://schemas.microsoft.com/office/word/2015/wordml/symex" xmlns:wpg="http://schemas.microsoft.com/office/word/2010/wordprocessingGroup" xmlns:wpi="http://schemas.microsoft.com/office/word/2010/wordprocessingInk" xmlns:wne="http://schemas.microsoft.com/office/word/2006/wordml" xmlns:wps="http://schemas.microsoft.com/office/word/2010/wordprocessingShape" mc:Ignorable="w14 w15 w16se w16cid w16 w16cex w16sdtdh wp14">
   <w:abstractNum w:abstractNumId="0" w15:restartNumberingAfterBreak="0">
     <w:nsid w:val="1706678D"/>
     <w:multiLevelType w:val="hybridMultilevel"/>
@@ -1226,7 +1232,7 @@
       </w:rPr>
     </w:lvl>
   </w:abstractNum>
-  <w:num w:numId="1" w16cid:durableId="836385840">
+  <w:num w:numId="1">
     <w:abstractNumId w:val="0"/>
   </w:num>
 </w:numbering>

</xml_diff>

<commit_message>
fixed camera. Start working on the document. I need to change teleport scripts.
Signed-off-by: t00243622 <annakovalenko0500@gmail.com>
</commit_message>
<xml_diff>
--- a/Documents/SWDV 61020 Practical Gaming 48069 Marking Doc.docx
+++ b/Documents/SWDV 61020 Practical Gaming 48069 Marking Doc.docx
@@ -104,47 +104,146 @@
     <w:p>
       <w:pPr>
         <w:pStyle w:val="ListParagraph"/>
-        <w:numPr>
-          <w:ilvl w:val="1"/>
-          <w:numId w:val="1"/>
-        </w:numPr>
-      </w:pPr>
-      <w:r>
-        <w:t xml:space="preserve"> </w:t>
-      </w:r>
-    </w:p>
-    <w:p>
-      <w:pPr>
-        <w:pStyle w:val="ListParagraph"/>
-        <w:numPr>
-          <w:ilvl w:val="1"/>
-          <w:numId w:val="1"/>
-        </w:numPr>
-      </w:pPr>
-      <w:r>
-        <w:t xml:space="preserve"> </w:t>
-      </w:r>
-    </w:p>
-    <w:p>
-      <w:pPr>
-        <w:pStyle w:val="ListParagraph"/>
-        <w:numPr>
-          <w:ilvl w:val="1"/>
-          <w:numId w:val="1"/>
-        </w:numPr>
-      </w:pPr>
-      <w:r>
-        <w:t xml:space="preserve"> </w:t>
-      </w:r>
-    </w:p>
-    <w:p>
-      <w:pPr>
-        <w:pStyle w:val="ListParagraph"/>
-        <w:numPr>
-          <w:ilvl w:val="1"/>
-          <w:numId w:val="1"/>
-        </w:numPr>
-      </w:pPr>
+        <w:ind w:left="1440"/>
+      </w:pPr>
+      <w:r>
+        <w:drawing>
+          <wp:inline distT="0" distB="0" distL="0" distR="0" wp14:anchorId="7006FA4D" wp14:editId="56BD422C">
+            <wp:extent cx="2648320" cy="828791"/>
+            <wp:effectExtent l="0" t="0" r="0" b="9525"/>
+            <wp:docPr id="1" name="Picture 1"/>
+            <wp:cNvGraphicFramePr>
+              <a:graphicFrameLocks xmlns:a="http://schemas.openxmlformats.org/drawingml/2006/main" noChangeAspect="1"/>
+            </wp:cNvGraphicFramePr>
+            <a:graphic xmlns:a="http://schemas.openxmlformats.org/drawingml/2006/main">
+              <a:graphicData uri="http://schemas.openxmlformats.org/drawingml/2006/picture">
+                <pic:pic xmlns:pic="http://schemas.openxmlformats.org/drawingml/2006/picture">
+                  <pic:nvPicPr>
+                    <pic:cNvPr id="1" name=""/>
+                    <pic:cNvPicPr/>
+                  </pic:nvPicPr>
+                  <pic:blipFill>
+                    <a:blip r:embed="rId5"/>
+                    <a:stretch>
+                      <a:fillRect/>
+                    </a:stretch>
+                  </pic:blipFill>
+                  <pic:spPr>
+                    <a:xfrm>
+                      <a:off x="0" y="0"/>
+                      <a:ext cx="2648320" cy="828791"/>
+                    </a:xfrm>
+                    <a:prstGeom prst="rect">
+                      <a:avLst/>
+                    </a:prstGeom>
+                  </pic:spPr>
+                </pic:pic>
+              </a:graphicData>
+            </a:graphic>
+          </wp:inline>
+        </w:drawing>
+      </w:r>
+      <w:r>
+        <w:t xml:space="preserve"> </w:t>
+      </w:r>
+    </w:p>
+    <w:p>
+      <w:pPr>
+        <w:pStyle w:val="ListParagraph"/>
+        <w:ind w:left="1440"/>
+      </w:pPr>
+      <w:r>
+        <w:t xml:space="preserve"> </w:t>
+      </w:r>
+    </w:p>
+    <w:p>
+      <w:pPr>
+        <w:pStyle w:val="ListParagraph"/>
+        <w:ind w:left="1440"/>
+      </w:pPr>
+      <w:r>
+        <w:t xml:space="preserve"> </w:t>
+      </w:r>
+      <w:r>
+        <w:drawing>
+          <wp:inline distT="0" distB="0" distL="0" distR="0" wp14:anchorId="27E7A2C5" wp14:editId="7C5C35F5">
+            <wp:extent cx="2905530" cy="1143160"/>
+            <wp:effectExtent l="0" t="0" r="0" b="0"/>
+            <wp:docPr id="2" name="Picture 2"/>
+            <wp:cNvGraphicFramePr>
+              <a:graphicFrameLocks xmlns:a="http://schemas.openxmlformats.org/drawingml/2006/main" noChangeAspect="1"/>
+            </wp:cNvGraphicFramePr>
+            <a:graphic xmlns:a="http://schemas.openxmlformats.org/drawingml/2006/main">
+              <a:graphicData uri="http://schemas.openxmlformats.org/drawingml/2006/picture">
+                <pic:pic xmlns:pic="http://schemas.openxmlformats.org/drawingml/2006/picture">
+                  <pic:nvPicPr>
+                    <pic:cNvPr id="1" name=""/>
+                    <pic:cNvPicPr/>
+                  </pic:nvPicPr>
+                  <pic:blipFill>
+                    <a:blip r:embed="rId6"/>
+                    <a:stretch>
+                      <a:fillRect/>
+                    </a:stretch>
+                  </pic:blipFill>
+                  <pic:spPr>
+                    <a:xfrm>
+                      <a:off x="0" y="0"/>
+                      <a:ext cx="2905530" cy="1143160"/>
+                    </a:xfrm>
+                    <a:prstGeom prst="rect">
+                      <a:avLst/>
+                    </a:prstGeom>
+                  </pic:spPr>
+                </pic:pic>
+              </a:graphicData>
+            </a:graphic>
+          </wp:inline>
+        </w:drawing>
+      </w:r>
+    </w:p>
+    <w:p>
+      <w:pPr>
+        <w:ind w:left="1080"/>
+      </w:pPr>
+      <w:r>
+        <w:lastRenderedPageBreak/>
+        <w:drawing>
+          <wp:inline distT="0" distB="0" distL="0" distR="0" wp14:anchorId="221A7A6E" wp14:editId="6F6D8439">
+            <wp:extent cx="5731510" cy="2507615"/>
+            <wp:effectExtent l="0" t="0" r="2540" b="6985"/>
+            <wp:docPr id="5" name="Picture 5"/>
+            <wp:cNvGraphicFramePr>
+              <a:graphicFrameLocks xmlns:a="http://schemas.openxmlformats.org/drawingml/2006/main" noChangeAspect="1"/>
+            </wp:cNvGraphicFramePr>
+            <a:graphic xmlns:a="http://schemas.openxmlformats.org/drawingml/2006/main">
+              <a:graphicData uri="http://schemas.openxmlformats.org/drawingml/2006/picture">
+                <pic:pic xmlns:pic="http://schemas.openxmlformats.org/drawingml/2006/picture">
+                  <pic:nvPicPr>
+                    <pic:cNvPr id="1" name=""/>
+                    <pic:cNvPicPr/>
+                  </pic:nvPicPr>
+                  <pic:blipFill>
+                    <a:blip r:embed="rId7"/>
+                    <a:stretch>
+                      <a:fillRect/>
+                    </a:stretch>
+                  </pic:blipFill>
+                  <pic:spPr>
+                    <a:xfrm>
+                      <a:off x="0" y="0"/>
+                      <a:ext cx="5731510" cy="2507615"/>
+                    </a:xfrm>
+                    <a:prstGeom prst="rect">
+                      <a:avLst/>
+                    </a:prstGeom>
+                  </pic:spPr>
+                </pic:pic>
+              </a:graphicData>
+            </a:graphic>
+          </wp:inline>
+        </w:drawing>
+      </w:r>
     </w:p>
     <w:p>
       <w:pPr>
@@ -161,34 +260,99 @@
     <w:p>
       <w:pPr>
         <w:pStyle w:val="ListParagraph"/>
-        <w:numPr>
-          <w:ilvl w:val="1"/>
-          <w:numId w:val="1"/>
-        </w:numPr>
-      </w:pPr>
-      <w:r>
-        <w:t xml:space="preserve"> </w:t>
-      </w:r>
-    </w:p>
-    <w:p>
-      <w:pPr>
-        <w:pStyle w:val="ListParagraph"/>
-        <w:numPr>
-          <w:ilvl w:val="1"/>
-          <w:numId w:val="1"/>
-        </w:numPr>
-      </w:pPr>
-      <w:r>
-        <w:t xml:space="preserve"> </w:t>
-      </w:r>
-    </w:p>
-    <w:p>
-      <w:pPr>
-        <w:pStyle w:val="ListParagraph"/>
-        <w:numPr>
-          <w:ilvl w:val="1"/>
-          <w:numId w:val="1"/>
-        </w:numPr>
+        <w:ind w:left="1440"/>
+      </w:pPr>
+      <w:r>
+        <w:drawing>
+          <wp:inline distT="0" distB="0" distL="0" distR="0" wp14:anchorId="3971DB7A" wp14:editId="5FFD9A28">
+            <wp:extent cx="3829584" cy="1905266"/>
+            <wp:effectExtent l="0" t="0" r="0" b="0"/>
+            <wp:docPr id="3" name="Picture 3"/>
+            <wp:cNvGraphicFramePr>
+              <a:graphicFrameLocks xmlns:a="http://schemas.openxmlformats.org/drawingml/2006/main" noChangeAspect="1"/>
+            </wp:cNvGraphicFramePr>
+            <a:graphic xmlns:a="http://schemas.openxmlformats.org/drawingml/2006/main">
+              <a:graphicData uri="http://schemas.openxmlformats.org/drawingml/2006/picture">
+                <pic:pic xmlns:pic="http://schemas.openxmlformats.org/drawingml/2006/picture">
+                  <pic:nvPicPr>
+                    <pic:cNvPr id="1" name=""/>
+                    <pic:cNvPicPr/>
+                  </pic:nvPicPr>
+                  <pic:blipFill>
+                    <a:blip r:embed="rId8"/>
+                    <a:stretch>
+                      <a:fillRect/>
+                    </a:stretch>
+                  </pic:blipFill>
+                  <pic:spPr>
+                    <a:xfrm>
+                      <a:off x="0" y="0"/>
+                      <a:ext cx="3829584" cy="1905266"/>
+                    </a:xfrm>
+                    <a:prstGeom prst="rect">
+                      <a:avLst/>
+                    </a:prstGeom>
+                  </pic:spPr>
+                </pic:pic>
+              </a:graphicData>
+            </a:graphic>
+          </wp:inline>
+        </w:drawing>
+      </w:r>
+      <w:r>
+        <w:t xml:space="preserve"> </w:t>
+      </w:r>
+    </w:p>
+    <w:p>
+      <w:pPr>
+        <w:pStyle w:val="ListParagraph"/>
+        <w:ind w:left="1440"/>
+      </w:pPr>
+      <w:r>
+        <w:drawing>
+          <wp:inline distT="0" distB="0" distL="0" distR="0" wp14:anchorId="30EB3347" wp14:editId="4A1AF7BE">
+            <wp:extent cx="4115374" cy="2457793"/>
+            <wp:effectExtent l="0" t="0" r="0" b="0"/>
+            <wp:docPr id="4" name="Picture 4"/>
+            <wp:cNvGraphicFramePr>
+              <a:graphicFrameLocks xmlns:a="http://schemas.openxmlformats.org/drawingml/2006/main" noChangeAspect="1"/>
+            </wp:cNvGraphicFramePr>
+            <a:graphic xmlns:a="http://schemas.openxmlformats.org/drawingml/2006/main">
+              <a:graphicData uri="http://schemas.openxmlformats.org/drawingml/2006/picture">
+                <pic:pic xmlns:pic="http://schemas.openxmlformats.org/drawingml/2006/picture">
+                  <pic:nvPicPr>
+                    <pic:cNvPr id="1" name=""/>
+                    <pic:cNvPicPr/>
+                  </pic:nvPicPr>
+                  <pic:blipFill>
+                    <a:blip r:embed="rId9"/>
+                    <a:stretch>
+                      <a:fillRect/>
+                    </a:stretch>
+                  </pic:blipFill>
+                  <pic:spPr>
+                    <a:xfrm>
+                      <a:off x="0" y="0"/>
+                      <a:ext cx="4115374" cy="2457793"/>
+                    </a:xfrm>
+                    <a:prstGeom prst="rect">
+                      <a:avLst/>
+                    </a:prstGeom>
+                  </pic:spPr>
+                </pic:pic>
+              </a:graphicData>
+            </a:graphic>
+          </wp:inline>
+        </w:drawing>
+      </w:r>
+      <w:r>
+        <w:t xml:space="preserve"> </w:t>
+      </w:r>
+    </w:p>
+    <w:p>
+      <w:pPr>
+        <w:pStyle w:val="ListParagraph"/>
+        <w:ind w:left="1440"/>
       </w:pPr>
       <w:r>
         <w:t xml:space="preserve"> </w:t>
@@ -205,18 +369,15 @@
       <w:r>
         <w:t>Inheritance</w:t>
       </w:r>
-    </w:p>
-    <w:p>
-      <w:pPr>
-        <w:pStyle w:val="ListParagraph"/>
-        <w:numPr>
-          <w:ilvl w:val="1"/>
-          <w:numId w:val="1"/>
-        </w:numPr>
-      </w:pPr>
-      <w:r>
-        <w:t xml:space="preserve"> </w:t>
-      </w:r>
+      <w:r>
+        <w:t>(Teloports scrips modificate)</w:t>
+      </w:r>
+    </w:p>
+    <w:p>
+      <w:pPr>
+        <w:pStyle w:val="ListParagraph"/>
+        <w:ind w:left="1440"/>
+      </w:pPr>
     </w:p>
     <w:p>
       <w:pPr>
@@ -290,6 +451,7 @@
         </w:numPr>
       </w:pPr>
       <w:r>
+        <w:lastRenderedPageBreak/>
         <w:t xml:space="preserve"> </w:t>
       </w:r>
     </w:p>
@@ -377,6 +539,486 @@
         </w:numPr>
       </w:pPr>
       <w:r>
+        <w:t xml:space="preserve"> </w:t>
+      </w:r>
+    </w:p>
+    <w:p>
+      <w:pPr>
+        <w:pStyle w:val="ListParagraph"/>
+        <w:numPr>
+          <w:ilvl w:val="0"/>
+          <w:numId w:val="1"/>
+        </w:numPr>
+      </w:pPr>
+      <w:r>
+        <w:t>Polymorphism</w:t>
+      </w:r>
+    </w:p>
+    <w:p>
+      <w:pPr>
+        <w:pStyle w:val="ListParagraph"/>
+        <w:numPr>
+          <w:ilvl w:val="1"/>
+          <w:numId w:val="1"/>
+        </w:numPr>
+      </w:pPr>
+      <w:r>
+        <w:t xml:space="preserve"> </w:t>
+      </w:r>
+    </w:p>
+    <w:p>
+      <w:pPr>
+        <w:pStyle w:val="ListParagraph"/>
+        <w:numPr>
+          <w:ilvl w:val="1"/>
+          <w:numId w:val="1"/>
+        </w:numPr>
+      </w:pPr>
+      <w:r>
+        <w:t xml:space="preserve"> </w:t>
+      </w:r>
+    </w:p>
+    <w:p>
+      <w:pPr>
+        <w:pStyle w:val="ListParagraph"/>
+        <w:numPr>
+          <w:ilvl w:val="1"/>
+          <w:numId w:val="1"/>
+        </w:numPr>
+      </w:pPr>
+      <w:r>
+        <w:t xml:space="preserve"> </w:t>
+      </w:r>
+    </w:p>
+    <w:p>
+      <w:pPr>
+        <w:pStyle w:val="ListParagraph"/>
+        <w:numPr>
+          <w:ilvl w:val="1"/>
+          <w:numId w:val="1"/>
+        </w:numPr>
+      </w:pPr>
+      <w:r>
+        <w:t xml:space="preserve"> </w:t>
+      </w:r>
+    </w:p>
+    <w:p>
+      <w:pPr>
+        <w:pStyle w:val="ListParagraph"/>
+        <w:numPr>
+          <w:ilvl w:val="0"/>
+          <w:numId w:val="1"/>
+        </w:numPr>
+      </w:pPr>
+      <w:r>
+        <w:t>Communication between scripts/game objects</w:t>
+      </w:r>
+    </w:p>
+    <w:p>
+      <w:pPr>
+        <w:pStyle w:val="ListParagraph"/>
+        <w:numPr>
+          <w:ilvl w:val="1"/>
+          <w:numId w:val="1"/>
+        </w:numPr>
+      </w:pPr>
+      <w:r>
+        <w:t xml:space="preserve"> </w:t>
+      </w:r>
+    </w:p>
+    <w:p>
+      <w:pPr>
+        <w:pStyle w:val="ListParagraph"/>
+        <w:numPr>
+          <w:ilvl w:val="1"/>
+          <w:numId w:val="1"/>
+        </w:numPr>
+      </w:pPr>
+      <w:r>
+        <w:t xml:space="preserve"> </w:t>
+      </w:r>
+    </w:p>
+    <w:p>
+      <w:pPr>
+        <w:pStyle w:val="ListParagraph"/>
+        <w:numPr>
+          <w:ilvl w:val="1"/>
+          <w:numId w:val="1"/>
+        </w:numPr>
+      </w:pPr>
+      <w:r>
+        <w:t xml:space="preserve"> </w:t>
+      </w:r>
+    </w:p>
+    <w:p>
+      <w:pPr>
+        <w:pStyle w:val="ListParagraph"/>
+        <w:numPr>
+          <w:ilvl w:val="1"/>
+          <w:numId w:val="1"/>
+        </w:numPr>
+      </w:pPr>
+      <w:r>
+        <w:t xml:space="preserve"> </w:t>
+      </w:r>
+    </w:p>
+    <w:p>
+      <w:pPr>
+        <w:pStyle w:val="ListParagraph"/>
+        <w:numPr>
+          <w:ilvl w:val="0"/>
+          <w:numId w:val="1"/>
+        </w:numPr>
+      </w:pPr>
+      <w:r>
+        <w:t>Instantiation and Prefabs</w:t>
+      </w:r>
+    </w:p>
+    <w:p>
+      <w:pPr>
+        <w:pStyle w:val="ListParagraph"/>
+        <w:numPr>
+          <w:ilvl w:val="1"/>
+          <w:numId w:val="1"/>
+        </w:numPr>
+      </w:pPr>
+      <w:r>
+        <w:t xml:space="preserve"> </w:t>
+      </w:r>
+    </w:p>
+    <w:p>
+      <w:pPr>
+        <w:pStyle w:val="ListParagraph"/>
+        <w:numPr>
+          <w:ilvl w:val="1"/>
+          <w:numId w:val="1"/>
+        </w:numPr>
+      </w:pPr>
+      <w:r>
+        <w:t xml:space="preserve"> </w:t>
+      </w:r>
+    </w:p>
+    <w:p>
+      <w:pPr>
+        <w:pStyle w:val="ListParagraph"/>
+        <w:numPr>
+          <w:ilvl w:val="1"/>
+          <w:numId w:val="1"/>
+        </w:numPr>
+      </w:pPr>
+      <w:r>
+        <w:t xml:space="preserve"> </w:t>
+      </w:r>
+    </w:p>
+    <w:p>
+      <w:pPr>
+        <w:pStyle w:val="ListParagraph"/>
+        <w:numPr>
+          <w:ilvl w:val="1"/>
+          <w:numId w:val="1"/>
+        </w:numPr>
+      </w:pPr>
+      <w:r>
+        <w:t xml:space="preserve"> </w:t>
+      </w:r>
+    </w:p>
+    <w:p>
+      <w:pPr>
+        <w:pStyle w:val="ListParagraph"/>
+        <w:numPr>
+          <w:ilvl w:val="0"/>
+          <w:numId w:val="1"/>
+        </w:numPr>
+      </w:pPr>
+      <w:r>
+        <w:t xml:space="preserve">Magic Numbers </w:t>
+      </w:r>
+    </w:p>
+    <w:p>
+      <w:pPr>
+        <w:pStyle w:val="ListParagraph"/>
+        <w:numPr>
+          <w:ilvl w:val="1"/>
+          <w:numId w:val="1"/>
+        </w:numPr>
+      </w:pPr>
+      <w:r>
+        <w:t xml:space="preserve"> </w:t>
+      </w:r>
+    </w:p>
+    <w:p>
+      <w:pPr>
+        <w:pStyle w:val="ListParagraph"/>
+        <w:numPr>
+          <w:ilvl w:val="1"/>
+          <w:numId w:val="1"/>
+        </w:numPr>
+      </w:pPr>
+      <w:r>
+        <w:t xml:space="preserve"> </w:t>
+      </w:r>
+    </w:p>
+    <w:p>
+      <w:pPr>
+        <w:pStyle w:val="ListParagraph"/>
+        <w:numPr>
+          <w:ilvl w:val="1"/>
+          <w:numId w:val="1"/>
+        </w:numPr>
+      </w:pPr>
+      <w:r>
+        <w:t xml:space="preserve"> </w:t>
+      </w:r>
+    </w:p>
+    <w:p>
+      <w:pPr>
+        <w:pStyle w:val="ListParagraph"/>
+        <w:numPr>
+          <w:ilvl w:val="1"/>
+          <w:numId w:val="1"/>
+        </w:numPr>
+      </w:pPr>
+      <w:r>
+        <w:t xml:space="preserve"> </w:t>
+      </w:r>
+    </w:p>
+    <w:p>
+      <w:pPr>
+        <w:pStyle w:val="ListParagraph"/>
+        <w:numPr>
+          <w:ilvl w:val="0"/>
+          <w:numId w:val="1"/>
+        </w:numPr>
+      </w:pPr>
+      <w:r>
+        <w:t>Model Animation</w:t>
+      </w:r>
+    </w:p>
+    <w:p>
+      <w:pPr>
+        <w:pStyle w:val="ListParagraph"/>
+        <w:numPr>
+          <w:ilvl w:val="1"/>
+          <w:numId w:val="1"/>
+        </w:numPr>
+      </w:pPr>
+      <w:r>
+        <w:t xml:space="preserve"> </w:t>
+      </w:r>
+    </w:p>
+    <w:p>
+      <w:pPr>
+        <w:pStyle w:val="ListParagraph"/>
+        <w:numPr>
+          <w:ilvl w:val="1"/>
+          <w:numId w:val="1"/>
+        </w:numPr>
+      </w:pPr>
+      <w:r>
+        <w:t xml:space="preserve"> </w:t>
+      </w:r>
+    </w:p>
+    <w:p>
+      <w:pPr>
+        <w:pStyle w:val="ListParagraph"/>
+        <w:numPr>
+          <w:ilvl w:val="1"/>
+          <w:numId w:val="1"/>
+        </w:numPr>
+      </w:pPr>
+      <w:r>
+        <w:t xml:space="preserve"> </w:t>
+      </w:r>
+    </w:p>
+    <w:p>
+      <w:pPr>
+        <w:pStyle w:val="ListParagraph"/>
+        <w:numPr>
+          <w:ilvl w:val="1"/>
+          <w:numId w:val="1"/>
+        </w:numPr>
+      </w:pPr>
+      <w:r>
+        <w:t xml:space="preserve"> </w:t>
+      </w:r>
+    </w:p>
+    <w:p>
+      <w:pPr>
+        <w:pStyle w:val="ListParagraph"/>
+        <w:numPr>
+          <w:ilvl w:val="0"/>
+          <w:numId w:val="1"/>
+        </w:numPr>
+      </w:pPr>
+      <w:r>
+        <w:t>Self made models and or animations</w:t>
+      </w:r>
+    </w:p>
+    <w:p>
+      <w:pPr>
+        <w:pStyle w:val="ListParagraph"/>
+        <w:numPr>
+          <w:ilvl w:val="1"/>
+          <w:numId w:val="1"/>
+        </w:numPr>
+      </w:pPr>
+      <w:r>
+        <w:t xml:space="preserve"> </w:t>
+      </w:r>
+    </w:p>
+    <w:p>
+      <w:pPr>
+        <w:pStyle w:val="ListParagraph"/>
+        <w:numPr>
+          <w:ilvl w:val="1"/>
+          <w:numId w:val="1"/>
+        </w:numPr>
+      </w:pPr>
+      <w:r>
+        <w:t xml:space="preserve"> </w:t>
+      </w:r>
+    </w:p>
+    <w:p>
+      <w:pPr>
+        <w:pStyle w:val="ListParagraph"/>
+        <w:numPr>
+          <w:ilvl w:val="1"/>
+          <w:numId w:val="1"/>
+        </w:numPr>
+      </w:pPr>
+      <w:r>
+        <w:t xml:space="preserve"> </w:t>
+      </w:r>
+    </w:p>
+    <w:p>
+      <w:pPr>
+        <w:pStyle w:val="ListParagraph"/>
+        <w:numPr>
+          <w:ilvl w:val="1"/>
+          <w:numId w:val="1"/>
+        </w:numPr>
+      </w:pPr>
+      <w:r>
+        <w:t xml:space="preserve"> </w:t>
+      </w:r>
+    </w:p>
+    <w:p>
+      <w:pPr>
+        <w:pStyle w:val="ListParagraph"/>
+        <w:numPr>
+          <w:ilvl w:val="0"/>
+          <w:numId w:val="1"/>
+        </w:numPr>
+      </w:pPr>
+      <w:r>
+        <w:t>Interactions between objects/scripts</w:t>
+      </w:r>
+    </w:p>
+    <w:p>
+      <w:pPr>
+        <w:pStyle w:val="ListParagraph"/>
+        <w:numPr>
+          <w:ilvl w:val="1"/>
+          <w:numId w:val="1"/>
+        </w:numPr>
+      </w:pPr>
+      <w:r>
+        <w:t xml:space="preserve"> </w:t>
+      </w:r>
+    </w:p>
+    <w:p>
+      <w:pPr>
+        <w:pStyle w:val="ListParagraph"/>
+        <w:numPr>
+          <w:ilvl w:val="1"/>
+          <w:numId w:val="1"/>
+        </w:numPr>
+      </w:pPr>
+      <w:r>
+        <w:t xml:space="preserve"> </w:t>
+      </w:r>
+    </w:p>
+    <w:p>
+      <w:pPr>
+        <w:pStyle w:val="ListParagraph"/>
+        <w:numPr>
+          <w:ilvl w:val="1"/>
+          <w:numId w:val="1"/>
+        </w:numPr>
+      </w:pPr>
+      <w:r>
+        <w:t xml:space="preserve"> </w:t>
+      </w:r>
+    </w:p>
+    <w:p>
+      <w:pPr>
+        <w:pStyle w:val="ListParagraph"/>
+        <w:numPr>
+          <w:ilvl w:val="1"/>
+          <w:numId w:val="1"/>
+        </w:numPr>
+      </w:pPr>
+      <w:r>
+        <w:t xml:space="preserve"> </w:t>
+      </w:r>
+    </w:p>
+    <w:p>
+      <w:pPr>
+        <w:pStyle w:val="ListParagraph"/>
+        <w:numPr>
+          <w:ilvl w:val="0"/>
+          <w:numId w:val="1"/>
+        </w:numPr>
+      </w:pPr>
+      <w:r>
+        <w:t>Propper code placement</w:t>
+      </w:r>
+    </w:p>
+    <w:p>
+      <w:pPr>
+        <w:pStyle w:val="ListParagraph"/>
+        <w:numPr>
+          <w:ilvl w:val="1"/>
+          <w:numId w:val="1"/>
+        </w:numPr>
+      </w:pPr>
+      <w:r>
+        <w:t xml:space="preserve"> </w:t>
+      </w:r>
+    </w:p>
+    <w:p>
+      <w:pPr>
+        <w:pStyle w:val="ListParagraph"/>
+        <w:numPr>
+          <w:ilvl w:val="1"/>
+          <w:numId w:val="1"/>
+        </w:numPr>
+      </w:pPr>
+      <w:r>
+        <w:t xml:space="preserve"> </w:t>
+      </w:r>
+    </w:p>
+    <w:p>
+      <w:pPr>
+        <w:pStyle w:val="ListParagraph"/>
+        <w:numPr>
+          <w:ilvl w:val="1"/>
+          <w:numId w:val="1"/>
+        </w:numPr>
+      </w:pPr>
+      <w:r>
+        <w:t xml:space="preserve"> </w:t>
+      </w:r>
+    </w:p>
+    <w:p>
+      <w:pPr>
+        <w:pStyle w:val="ListParagraph"/>
+        <w:numPr>
+          <w:ilvl w:val="1"/>
+          <w:numId w:val="1"/>
+        </w:numPr>
+      </w:pPr>
+      <w:r>
         <w:lastRenderedPageBreak/>
         <w:t xml:space="preserve"> </w:t>
       </w:r>
@@ -390,7 +1032,7 @@
         </w:numPr>
       </w:pPr>
       <w:r>
-        <w:t>Polymorphism</w:t>
+        <w:t>Code repetition</w:t>
       </w:r>
     </w:p>
     <w:p>
@@ -450,486 +1092,6 @@
         </w:numPr>
       </w:pPr>
       <w:r>
-        <w:t>Communication between scripts/game objects</w:t>
-      </w:r>
-    </w:p>
-    <w:p>
-      <w:pPr>
-        <w:pStyle w:val="ListParagraph"/>
-        <w:numPr>
-          <w:ilvl w:val="1"/>
-          <w:numId w:val="1"/>
-        </w:numPr>
-      </w:pPr>
-      <w:r>
-        <w:t xml:space="preserve"> </w:t>
-      </w:r>
-    </w:p>
-    <w:p>
-      <w:pPr>
-        <w:pStyle w:val="ListParagraph"/>
-        <w:numPr>
-          <w:ilvl w:val="1"/>
-          <w:numId w:val="1"/>
-        </w:numPr>
-      </w:pPr>
-      <w:r>
-        <w:t xml:space="preserve"> </w:t>
-      </w:r>
-    </w:p>
-    <w:p>
-      <w:pPr>
-        <w:pStyle w:val="ListParagraph"/>
-        <w:numPr>
-          <w:ilvl w:val="1"/>
-          <w:numId w:val="1"/>
-        </w:numPr>
-      </w:pPr>
-      <w:r>
-        <w:t xml:space="preserve"> </w:t>
-      </w:r>
-    </w:p>
-    <w:p>
-      <w:pPr>
-        <w:pStyle w:val="ListParagraph"/>
-        <w:numPr>
-          <w:ilvl w:val="1"/>
-          <w:numId w:val="1"/>
-        </w:numPr>
-      </w:pPr>
-      <w:r>
-        <w:t xml:space="preserve"> </w:t>
-      </w:r>
-    </w:p>
-    <w:p>
-      <w:pPr>
-        <w:pStyle w:val="ListParagraph"/>
-        <w:numPr>
-          <w:ilvl w:val="0"/>
-          <w:numId w:val="1"/>
-        </w:numPr>
-      </w:pPr>
-      <w:r>
-        <w:t>Instantiation and Prefabs</w:t>
-      </w:r>
-    </w:p>
-    <w:p>
-      <w:pPr>
-        <w:pStyle w:val="ListParagraph"/>
-        <w:numPr>
-          <w:ilvl w:val="1"/>
-          <w:numId w:val="1"/>
-        </w:numPr>
-      </w:pPr>
-      <w:r>
-        <w:t xml:space="preserve"> </w:t>
-      </w:r>
-    </w:p>
-    <w:p>
-      <w:pPr>
-        <w:pStyle w:val="ListParagraph"/>
-        <w:numPr>
-          <w:ilvl w:val="1"/>
-          <w:numId w:val="1"/>
-        </w:numPr>
-      </w:pPr>
-      <w:r>
-        <w:t xml:space="preserve"> </w:t>
-      </w:r>
-    </w:p>
-    <w:p>
-      <w:pPr>
-        <w:pStyle w:val="ListParagraph"/>
-        <w:numPr>
-          <w:ilvl w:val="1"/>
-          <w:numId w:val="1"/>
-        </w:numPr>
-      </w:pPr>
-      <w:r>
-        <w:t xml:space="preserve"> </w:t>
-      </w:r>
-    </w:p>
-    <w:p>
-      <w:pPr>
-        <w:pStyle w:val="ListParagraph"/>
-        <w:numPr>
-          <w:ilvl w:val="1"/>
-          <w:numId w:val="1"/>
-        </w:numPr>
-      </w:pPr>
-      <w:r>
-        <w:t xml:space="preserve"> </w:t>
-      </w:r>
-    </w:p>
-    <w:p>
-      <w:pPr>
-        <w:pStyle w:val="ListParagraph"/>
-        <w:numPr>
-          <w:ilvl w:val="0"/>
-          <w:numId w:val="1"/>
-        </w:numPr>
-      </w:pPr>
-      <w:r>
-        <w:t xml:space="preserve">Magic Numbers </w:t>
-      </w:r>
-    </w:p>
-    <w:p>
-      <w:pPr>
-        <w:pStyle w:val="ListParagraph"/>
-        <w:numPr>
-          <w:ilvl w:val="1"/>
-          <w:numId w:val="1"/>
-        </w:numPr>
-      </w:pPr>
-      <w:r>
-        <w:t xml:space="preserve"> </w:t>
-      </w:r>
-    </w:p>
-    <w:p>
-      <w:pPr>
-        <w:pStyle w:val="ListParagraph"/>
-        <w:numPr>
-          <w:ilvl w:val="1"/>
-          <w:numId w:val="1"/>
-        </w:numPr>
-      </w:pPr>
-      <w:r>
-        <w:t xml:space="preserve"> </w:t>
-      </w:r>
-    </w:p>
-    <w:p>
-      <w:pPr>
-        <w:pStyle w:val="ListParagraph"/>
-        <w:numPr>
-          <w:ilvl w:val="1"/>
-          <w:numId w:val="1"/>
-        </w:numPr>
-      </w:pPr>
-      <w:r>
-        <w:t xml:space="preserve"> </w:t>
-      </w:r>
-    </w:p>
-    <w:p>
-      <w:pPr>
-        <w:pStyle w:val="ListParagraph"/>
-        <w:numPr>
-          <w:ilvl w:val="1"/>
-          <w:numId w:val="1"/>
-        </w:numPr>
-      </w:pPr>
-      <w:r>
-        <w:t xml:space="preserve"> </w:t>
-      </w:r>
-    </w:p>
-    <w:p>
-      <w:pPr>
-        <w:pStyle w:val="ListParagraph"/>
-        <w:numPr>
-          <w:ilvl w:val="0"/>
-          <w:numId w:val="1"/>
-        </w:numPr>
-      </w:pPr>
-      <w:r>
-        <w:t>Model Animation</w:t>
-      </w:r>
-    </w:p>
-    <w:p>
-      <w:pPr>
-        <w:pStyle w:val="ListParagraph"/>
-        <w:numPr>
-          <w:ilvl w:val="1"/>
-          <w:numId w:val="1"/>
-        </w:numPr>
-      </w:pPr>
-      <w:r>
-        <w:t xml:space="preserve"> </w:t>
-      </w:r>
-    </w:p>
-    <w:p>
-      <w:pPr>
-        <w:pStyle w:val="ListParagraph"/>
-        <w:numPr>
-          <w:ilvl w:val="1"/>
-          <w:numId w:val="1"/>
-        </w:numPr>
-      </w:pPr>
-      <w:r>
-        <w:t xml:space="preserve"> </w:t>
-      </w:r>
-    </w:p>
-    <w:p>
-      <w:pPr>
-        <w:pStyle w:val="ListParagraph"/>
-        <w:numPr>
-          <w:ilvl w:val="1"/>
-          <w:numId w:val="1"/>
-        </w:numPr>
-      </w:pPr>
-      <w:r>
-        <w:t xml:space="preserve"> </w:t>
-      </w:r>
-    </w:p>
-    <w:p>
-      <w:pPr>
-        <w:pStyle w:val="ListParagraph"/>
-        <w:numPr>
-          <w:ilvl w:val="1"/>
-          <w:numId w:val="1"/>
-        </w:numPr>
-      </w:pPr>
-      <w:r>
-        <w:t xml:space="preserve"> </w:t>
-      </w:r>
-    </w:p>
-    <w:p>
-      <w:pPr>
-        <w:pStyle w:val="ListParagraph"/>
-        <w:numPr>
-          <w:ilvl w:val="0"/>
-          <w:numId w:val="1"/>
-        </w:numPr>
-      </w:pPr>
-      <w:r>
-        <w:t>Self made models and or animations</w:t>
-      </w:r>
-    </w:p>
-    <w:p>
-      <w:pPr>
-        <w:pStyle w:val="ListParagraph"/>
-        <w:numPr>
-          <w:ilvl w:val="1"/>
-          <w:numId w:val="1"/>
-        </w:numPr>
-      </w:pPr>
-      <w:r>
-        <w:t xml:space="preserve"> </w:t>
-      </w:r>
-    </w:p>
-    <w:p>
-      <w:pPr>
-        <w:pStyle w:val="ListParagraph"/>
-        <w:numPr>
-          <w:ilvl w:val="1"/>
-          <w:numId w:val="1"/>
-        </w:numPr>
-      </w:pPr>
-      <w:r>
-        <w:t xml:space="preserve"> </w:t>
-      </w:r>
-    </w:p>
-    <w:p>
-      <w:pPr>
-        <w:pStyle w:val="ListParagraph"/>
-        <w:numPr>
-          <w:ilvl w:val="1"/>
-          <w:numId w:val="1"/>
-        </w:numPr>
-      </w:pPr>
-      <w:r>
-        <w:t xml:space="preserve"> </w:t>
-      </w:r>
-    </w:p>
-    <w:p>
-      <w:pPr>
-        <w:pStyle w:val="ListParagraph"/>
-        <w:numPr>
-          <w:ilvl w:val="1"/>
-          <w:numId w:val="1"/>
-        </w:numPr>
-      </w:pPr>
-      <w:r>
-        <w:t xml:space="preserve"> </w:t>
-      </w:r>
-    </w:p>
-    <w:p>
-      <w:pPr>
-        <w:pStyle w:val="ListParagraph"/>
-        <w:numPr>
-          <w:ilvl w:val="0"/>
-          <w:numId w:val="1"/>
-        </w:numPr>
-      </w:pPr>
-      <w:r>
-        <w:t>Interactions between objects/scripts</w:t>
-      </w:r>
-    </w:p>
-    <w:p>
-      <w:pPr>
-        <w:pStyle w:val="ListParagraph"/>
-        <w:numPr>
-          <w:ilvl w:val="1"/>
-          <w:numId w:val="1"/>
-        </w:numPr>
-      </w:pPr>
-      <w:r>
-        <w:t xml:space="preserve"> </w:t>
-      </w:r>
-    </w:p>
-    <w:p>
-      <w:pPr>
-        <w:pStyle w:val="ListParagraph"/>
-        <w:numPr>
-          <w:ilvl w:val="1"/>
-          <w:numId w:val="1"/>
-        </w:numPr>
-      </w:pPr>
-      <w:r>
-        <w:t xml:space="preserve"> </w:t>
-      </w:r>
-    </w:p>
-    <w:p>
-      <w:pPr>
-        <w:pStyle w:val="ListParagraph"/>
-        <w:numPr>
-          <w:ilvl w:val="1"/>
-          <w:numId w:val="1"/>
-        </w:numPr>
-      </w:pPr>
-      <w:r>
-        <w:t xml:space="preserve"> </w:t>
-      </w:r>
-    </w:p>
-    <w:p>
-      <w:pPr>
-        <w:pStyle w:val="ListParagraph"/>
-        <w:numPr>
-          <w:ilvl w:val="1"/>
-          <w:numId w:val="1"/>
-        </w:numPr>
-      </w:pPr>
-      <w:r>
-        <w:t xml:space="preserve"> </w:t>
-      </w:r>
-    </w:p>
-    <w:p>
-      <w:pPr>
-        <w:pStyle w:val="ListParagraph"/>
-        <w:numPr>
-          <w:ilvl w:val="0"/>
-          <w:numId w:val="1"/>
-        </w:numPr>
-      </w:pPr>
-      <w:r>
-        <w:t>Propper code placement</w:t>
-      </w:r>
-    </w:p>
-    <w:p>
-      <w:pPr>
-        <w:pStyle w:val="ListParagraph"/>
-        <w:numPr>
-          <w:ilvl w:val="1"/>
-          <w:numId w:val="1"/>
-        </w:numPr>
-      </w:pPr>
-      <w:r>
-        <w:t xml:space="preserve"> </w:t>
-      </w:r>
-    </w:p>
-    <w:p>
-      <w:pPr>
-        <w:pStyle w:val="ListParagraph"/>
-        <w:numPr>
-          <w:ilvl w:val="1"/>
-          <w:numId w:val="1"/>
-        </w:numPr>
-      </w:pPr>
-      <w:r>
-        <w:t xml:space="preserve"> </w:t>
-      </w:r>
-    </w:p>
-    <w:p>
-      <w:pPr>
-        <w:pStyle w:val="ListParagraph"/>
-        <w:numPr>
-          <w:ilvl w:val="1"/>
-          <w:numId w:val="1"/>
-        </w:numPr>
-      </w:pPr>
-      <w:r>
-        <w:t xml:space="preserve"> </w:t>
-      </w:r>
-    </w:p>
-    <w:p>
-      <w:pPr>
-        <w:pStyle w:val="ListParagraph"/>
-        <w:numPr>
-          <w:ilvl w:val="1"/>
-          <w:numId w:val="1"/>
-        </w:numPr>
-      </w:pPr>
-      <w:r>
-        <w:t xml:space="preserve"> </w:t>
-      </w:r>
-    </w:p>
-    <w:p>
-      <w:pPr>
-        <w:pStyle w:val="ListParagraph"/>
-        <w:numPr>
-          <w:ilvl w:val="0"/>
-          <w:numId w:val="1"/>
-        </w:numPr>
-      </w:pPr>
-      <w:r>
-        <w:t>Code repetition</w:t>
-      </w:r>
-    </w:p>
-    <w:p>
-      <w:pPr>
-        <w:pStyle w:val="ListParagraph"/>
-        <w:numPr>
-          <w:ilvl w:val="1"/>
-          <w:numId w:val="1"/>
-        </w:numPr>
-      </w:pPr>
-      <w:r>
-        <w:t xml:space="preserve"> </w:t>
-      </w:r>
-    </w:p>
-    <w:p>
-      <w:pPr>
-        <w:pStyle w:val="ListParagraph"/>
-        <w:numPr>
-          <w:ilvl w:val="1"/>
-          <w:numId w:val="1"/>
-        </w:numPr>
-      </w:pPr>
-      <w:r>
-        <w:t xml:space="preserve"> </w:t>
-      </w:r>
-    </w:p>
-    <w:p>
-      <w:pPr>
-        <w:pStyle w:val="ListParagraph"/>
-        <w:numPr>
-          <w:ilvl w:val="1"/>
-          <w:numId w:val="1"/>
-        </w:numPr>
-      </w:pPr>
-      <w:r>
-        <w:t xml:space="preserve"> </w:t>
-      </w:r>
-    </w:p>
-    <w:p>
-      <w:pPr>
-        <w:pStyle w:val="ListParagraph"/>
-        <w:numPr>
-          <w:ilvl w:val="1"/>
-          <w:numId w:val="1"/>
-        </w:numPr>
-      </w:pPr>
-      <w:r>
-        <w:t xml:space="preserve"> </w:t>
-      </w:r>
-    </w:p>
-    <w:p>
-      <w:pPr>
-        <w:pStyle w:val="ListParagraph"/>
-        <w:numPr>
-          <w:ilvl w:val="0"/>
-          <w:numId w:val="1"/>
-        </w:numPr>
-      </w:pPr>
-      <w:r>
         <w:t>Feature 1</w:t>
       </w:r>
     </w:p>
@@ -942,7 +1104,6 @@
         </w:numPr>
       </w:pPr>
       <w:r>
-        <w:lastRenderedPageBreak/>
         <w:t xml:space="preserve"> </w:t>
       </w:r>
     </w:p>

</xml_diff>

<commit_message>
16/04/24 Document is done, level is fixed. The game need to be tested. Signed-off-by: t00243622 <annakovalenko0500@gmail.com>
</commit_message>
<xml_diff>
--- a/Documents/SWDV 61020 Practical Gaming 48069 Marking Doc.docx
+++ b/Documents/SWDV 61020 Practical Gaming 48069 Marking Doc.docx
@@ -51,13 +51,7 @@
         <w:spacing w:after="0"/>
       </w:pPr>
       <w:r>
-        <w:t xml:space="preserve">W </w:t>
-      </w:r>
-      <w:r>
-        <w:t>–</w:t>
-      </w:r>
-      <w:r>
-        <w:t xml:space="preserve"> Move Forward </w:t>
+        <w:t xml:space="preserve">W – Move Forward </w:t>
       </w:r>
     </w:p>
     <w:p>
@@ -344,11 +338,14 @@
         <w:t>mals – to make game more real</w:t>
       </w:r>
     </w:p>
+    <w:p/>
+    <w:p/>
     <w:p>
       <w:pPr>
         <w:pStyle w:val="Heading1"/>
       </w:pPr>
       <w:r>
+        <w:lastRenderedPageBreak/>
         <w:t>Coding</w:t>
       </w:r>
     </w:p>
@@ -375,7 +372,15 @@
         <w:t xml:space="preserve"> project</w:t>
       </w:r>
       <w:r>
-        <w:t>, you may provide screenshots or cut and past code segments etc..</w:t>
+        <w:t xml:space="preserve">, you may provide screenshots or cut and </w:t>
+      </w:r>
+      <w:proofErr w:type="spellStart"/>
+      <w:r>
+        <w:t>past</w:t>
+      </w:r>
+      <w:proofErr w:type="spellEnd"/>
+      <w:r>
+        <w:t xml:space="preserve"> code segments etc..</w:t>
       </w:r>
     </w:p>
     <w:p>
@@ -398,7 +403,6 @@
         <w:rPr>
           <w:noProof/>
         </w:rPr>
-        <w:lastRenderedPageBreak/>
         <w:drawing>
           <wp:inline distT="0" distB="0" distL="0" distR="0" wp14:anchorId="7006FA4D" wp14:editId="56BD422C">
             <wp:extent cx="2648320" cy="828791"/>
@@ -529,6 +533,16 @@
         </w:drawing>
       </w:r>
     </w:p>
+    <w:p/>
+    <w:p/>
+    <w:p/>
+    <w:p/>
+    <w:p/>
+    <w:p/>
+    <w:p/>
+    <w:p/>
+    <w:p/>
+    <w:p/>
     <w:p>
       <w:pPr>
         <w:pStyle w:val="ListParagraph"/>
@@ -538,6 +552,7 @@
         </w:numPr>
       </w:pPr>
       <w:r>
+        <w:lastRenderedPageBreak/>
         <w:t>Interfaces</w:t>
       </w:r>
     </w:p>
@@ -594,7 +609,6 @@
         <w:rPr>
           <w:noProof/>
         </w:rPr>
-        <w:lastRenderedPageBreak/>
         <w:drawing>
           <wp:inline distT="0" distB="0" distL="0" distR="0" wp14:anchorId="30EB3347" wp14:editId="4A1AF7BE">
             <wp:extent cx="4115374" cy="2457793"/>
@@ -635,6 +649,20 @@
         <w:t xml:space="preserve">  </w:t>
       </w:r>
     </w:p>
+    <w:p/>
+    <w:p/>
+    <w:p/>
+    <w:p/>
+    <w:p/>
+    <w:p/>
+    <w:p/>
+    <w:p/>
+    <w:p/>
+    <w:p/>
+    <w:p/>
+    <w:p/>
+    <w:p/>
+    <w:p/>
     <w:p>
       <w:pPr>
         <w:pStyle w:val="ListParagraph"/>
@@ -645,6 +673,7 @@
         <w:spacing w:after="0"/>
       </w:pPr>
       <w:r>
+        <w:lastRenderedPageBreak/>
         <w:t>Inheritance</w:t>
       </w:r>
     </w:p>
@@ -653,6 +682,9 @@
         <w:spacing w:after="0"/>
       </w:pPr>
       <w:r>
+        <w:rPr>
+          <w:noProof/>
+        </w:rPr>
         <w:drawing>
           <wp:inline distT="0" distB="0" distL="0" distR="0" wp14:anchorId="2E37C599" wp14:editId="2CA453B4">
             <wp:extent cx="5106113" cy="1971950"/>
@@ -695,6 +727,9 @@
         <w:spacing w:after="0"/>
       </w:pPr>
       <w:r>
+        <w:rPr>
+          <w:noProof/>
+        </w:rPr>
         <w:drawing>
           <wp:inline distT="0" distB="0" distL="0" distR="0" wp14:anchorId="5FE6BFDE" wp14:editId="73C20117">
             <wp:extent cx="4975474" cy="1884459"/>
@@ -734,7 +769,9 @@
     </w:p>
     <w:p>
       <w:r>
-        <w:lastRenderedPageBreak/>
+        <w:rPr>
+          <w:noProof/>
+        </w:rPr>
         <w:drawing>
           <wp:inline distT="0" distB="0" distL="0" distR="0" wp14:anchorId="3DFAF3E7" wp14:editId="02F097A7">
             <wp:extent cx="5022564" cy="2422249"/>
@@ -773,6 +810,13 @@
       </w:r>
     </w:p>
     <w:p/>
+    <w:p/>
+    <w:p/>
+    <w:p/>
+    <w:p/>
+    <w:p/>
+    <w:p/>
+    <w:p/>
     <w:p>
       <w:pPr>
         <w:pStyle w:val="ListParagraph"/>
@@ -782,6 +826,7 @@
         </w:numPr>
       </w:pPr>
       <w:r>
+        <w:lastRenderedPageBreak/>
         <w:t>Case pattern</w:t>
       </w:r>
       <w:r>
@@ -793,6 +838,9 @@
         <w:spacing w:after="0"/>
       </w:pPr>
       <w:r>
+        <w:rPr>
+          <w:noProof/>
+        </w:rPr>
         <w:drawing>
           <wp:inline distT="0" distB="0" distL="0" distR="0" wp14:anchorId="60BFF578" wp14:editId="0DFDB4DC">
             <wp:extent cx="5731510" cy="4442460"/>
@@ -835,7 +883,9 @@
         <w:spacing w:after="0"/>
       </w:pPr>
       <w:r>
-        <w:lastRenderedPageBreak/>
+        <w:rPr>
+          <w:noProof/>
+        </w:rPr>
         <w:drawing>
           <wp:inline distT="0" distB="0" distL="0" distR="0" wp14:anchorId="596CF104" wp14:editId="7CDE7E89">
             <wp:extent cx="4245525" cy="2894275"/>
@@ -875,6 +925,36 @@
     </w:p>
     <w:p>
       <w:pPr>
+        <w:spacing w:after="0"/>
+      </w:pPr>
+    </w:p>
+    <w:p>
+      <w:pPr>
+        <w:spacing w:after="0"/>
+      </w:pPr>
+    </w:p>
+    <w:p>
+      <w:pPr>
+        <w:spacing w:after="0"/>
+      </w:pPr>
+    </w:p>
+    <w:p>
+      <w:pPr>
+        <w:spacing w:after="0"/>
+      </w:pPr>
+    </w:p>
+    <w:p>
+      <w:pPr>
+        <w:spacing w:after="0"/>
+      </w:pPr>
+    </w:p>
+    <w:p>
+      <w:pPr>
+        <w:spacing w:after="0"/>
+      </w:pPr>
+    </w:p>
+    <w:p>
+      <w:pPr>
         <w:pStyle w:val="ListParagraph"/>
         <w:numPr>
           <w:ilvl w:val="0"/>
@@ -882,6 +962,7 @@
         </w:numPr>
       </w:pPr>
       <w:r>
+        <w:lastRenderedPageBreak/>
         <w:t>Observer Pattern</w:t>
       </w:r>
       <w:r>
@@ -907,15 +988,23 @@
       <w:r>
         <w:t xml:space="preserve"> </w:t>
       </w:r>
-      <w:r>
-        <w:t>BasketballMiniGame Script</w:t>
-      </w:r>
-    </w:p>
-    <w:p>
-      <w:pPr>
-        <w:spacing w:after="0"/>
-      </w:pPr>
-      <w:r>
+      <w:proofErr w:type="spellStart"/>
+      <w:r>
+        <w:t>BasketballMiniGame</w:t>
+      </w:r>
+      <w:proofErr w:type="spellEnd"/>
+      <w:r>
+        <w:t xml:space="preserve"> Script</w:t>
+      </w:r>
+    </w:p>
+    <w:p>
+      <w:pPr>
+        <w:spacing w:after="0"/>
+      </w:pPr>
+      <w:r>
+        <w:rPr>
+          <w:noProof/>
+        </w:rPr>
         <w:drawing>
           <wp:inline distT="0" distB="0" distL="0" distR="0" wp14:anchorId="21424C1A" wp14:editId="076E52AC">
             <wp:extent cx="4096322" cy="1686160"/>
@@ -961,6 +1050,9 @@
         <w:t xml:space="preserve"> </w:t>
       </w:r>
       <w:r>
+        <w:rPr>
+          <w:noProof/>
+        </w:rPr>
         <w:drawing>
           <wp:inline distT="0" distB="0" distL="0" distR="0" wp14:anchorId="591D8A95" wp14:editId="5D5A64A6">
             <wp:extent cx="4829849" cy="1295581"/>
@@ -1010,12 +1102,20 @@
       <w:r>
         <w:t xml:space="preserve"> </w:t>
       </w:r>
-      <w:r>
-        <w:t>PlayerConttroller Script</w:t>
-      </w:r>
-    </w:p>
-    <w:p>
-      <w:r>
+      <w:proofErr w:type="spellStart"/>
+      <w:r>
+        <w:t>PlayerConttroller</w:t>
+      </w:r>
+      <w:proofErr w:type="spellEnd"/>
+      <w:r>
+        <w:t xml:space="preserve"> Script</w:t>
+      </w:r>
+    </w:p>
+    <w:p>
+      <w:r>
+        <w:rPr>
+          <w:noProof/>
+        </w:rPr>
         <w:drawing>
           <wp:inline distT="0" distB="0" distL="0" distR="0" wp14:anchorId="37620C34" wp14:editId="0CC1B208">
             <wp:extent cx="4269851" cy="2048828"/>
@@ -1053,6 +1153,16 @@
         </w:drawing>
       </w:r>
     </w:p>
+    <w:p/>
+    <w:p/>
+    <w:p/>
+    <w:p/>
+    <w:p/>
+    <w:p/>
+    <w:p/>
+    <w:p/>
+    <w:p/>
+    <w:p/>
     <w:p>
       <w:r>
         <w:lastRenderedPageBreak/>
@@ -1067,12 +1177,20 @@
           <w:numId w:val="4"/>
         </w:numPr>
       </w:pPr>
-      <w:r>
-        <w:t>DialogManager Script</w:t>
-      </w:r>
-    </w:p>
-    <w:p>
-      <w:r>
+      <w:proofErr w:type="spellStart"/>
+      <w:r>
+        <w:t>DialogManager</w:t>
+      </w:r>
+      <w:proofErr w:type="spellEnd"/>
+      <w:r>
+        <w:t xml:space="preserve"> Script</w:t>
+      </w:r>
+    </w:p>
+    <w:p>
+      <w:r>
+        <w:rPr>
+          <w:noProof/>
+        </w:rPr>
         <w:drawing>
           <wp:inline distT="0" distB="0" distL="0" distR="0" wp14:anchorId="383AA783" wp14:editId="2BFD98F8">
             <wp:extent cx="3790638" cy="2894275"/>
@@ -1118,12 +1236,20 @@
           <w:numId w:val="4"/>
         </w:numPr>
       </w:pPr>
-      <w:r>
-        <w:t>NPC_Controller Script</w:t>
-      </w:r>
-    </w:p>
-    <w:p>
-      <w:r>
+      <w:proofErr w:type="spellStart"/>
+      <w:r>
+        <w:t>NPC_Controller</w:t>
+      </w:r>
+      <w:proofErr w:type="spellEnd"/>
+      <w:r>
+        <w:t xml:space="preserve"> Script</w:t>
+      </w:r>
+    </w:p>
+    <w:p>
+      <w:r>
+        <w:rPr>
+          <w:noProof/>
+        </w:rPr>
         <w:drawing>
           <wp:inline distT="0" distB="0" distL="0" distR="0" wp14:anchorId="105E302E" wp14:editId="43ECFF3F">
             <wp:extent cx="5731510" cy="4932045"/>
@@ -1183,11 +1309,19 @@
         </w:numPr>
       </w:pPr>
       <w:r>
-        <w:t>Interface IPlayer</w:t>
-      </w:r>
-    </w:p>
-    <w:p>
-      <w:r>
+        <w:t xml:space="preserve">Interface </w:t>
+      </w:r>
+      <w:proofErr w:type="spellStart"/>
+      <w:r>
+        <w:t>IPlayer</w:t>
+      </w:r>
+      <w:proofErr w:type="spellEnd"/>
+    </w:p>
+    <w:p>
+      <w:r>
+        <w:rPr>
+          <w:noProof/>
+        </w:rPr>
         <w:drawing>
           <wp:inline distT="0" distB="0" distL="0" distR="0" wp14:anchorId="1DB17EB1" wp14:editId="3D56131C">
             <wp:extent cx="3248478" cy="2572109"/>
@@ -1239,12 +1373,20 @@
       <w:r>
         <w:t xml:space="preserve"> </w:t>
       </w:r>
-      <w:r>
-        <w:t>PlayerController Script</w:t>
-      </w:r>
-    </w:p>
-    <w:p>
-      <w:r>
+      <w:proofErr w:type="spellStart"/>
+      <w:r>
+        <w:t>PlayerController</w:t>
+      </w:r>
+      <w:proofErr w:type="spellEnd"/>
+      <w:r>
+        <w:t xml:space="preserve"> Script</w:t>
+      </w:r>
+    </w:p>
+    <w:p>
+      <w:r>
+        <w:rPr>
+          <w:noProof/>
+        </w:rPr>
         <w:drawing>
           <wp:inline distT="0" distB="0" distL="0" distR="0" wp14:anchorId="260B8E75" wp14:editId="2464ED8E">
             <wp:extent cx="3362794" cy="3305636"/>
@@ -1304,6 +1446,9 @@
     </w:p>
     <w:p>
       <w:r>
+        <w:rPr>
+          <w:noProof/>
+        </w:rPr>
         <w:drawing>
           <wp:inline distT="0" distB="0" distL="0" distR="0" wp14:anchorId="39F21253" wp14:editId="16B5CEF9">
             <wp:extent cx="4867954" cy="5906324"/>
@@ -1351,9 +1496,14 @@
     <w:p/>
     <w:p/>
     <w:p>
+      <w:proofErr w:type="spellStart"/>
       <w:r>
         <w:lastRenderedPageBreak/>
-        <w:t>Exapmle 2:</w:t>
+        <w:t>Exapmle</w:t>
+      </w:r>
+      <w:proofErr w:type="spellEnd"/>
+      <w:r>
+        <w:t xml:space="preserve"> 2:</w:t>
       </w:r>
     </w:p>
     <w:p>
@@ -1364,12 +1514,20 @@
           <w:numId w:val="4"/>
         </w:numPr>
       </w:pPr>
-      <w:r>
-        <w:t>EnemyController Script communicate with the player</w:t>
-      </w:r>
-    </w:p>
-    <w:p>
-      <w:r>
+      <w:proofErr w:type="spellStart"/>
+      <w:r>
+        <w:t>EnemyController</w:t>
+      </w:r>
+      <w:proofErr w:type="spellEnd"/>
+      <w:r>
+        <w:t xml:space="preserve"> Script communicate with the player</w:t>
+      </w:r>
+    </w:p>
+    <w:p>
+      <w:r>
+        <w:rPr>
+          <w:noProof/>
+        </w:rPr>
         <w:drawing>
           <wp:inline distT="0" distB="0" distL="0" distR="0" wp14:anchorId="14796927" wp14:editId="10C3C7A6">
             <wp:extent cx="4401164" cy="5563376"/>
@@ -1433,12 +1591,20 @@
       <w:pPr>
         <w:pStyle w:val="ListParagraph"/>
       </w:pPr>
-      <w:r>
-        <w:t>GameController Script</w:t>
-      </w:r>
-    </w:p>
-    <w:p>
-      <w:r>
+      <w:proofErr w:type="spellStart"/>
+      <w:r>
+        <w:t>GameController</w:t>
+      </w:r>
+      <w:proofErr w:type="spellEnd"/>
+      <w:r>
+        <w:t xml:space="preserve"> Script</w:t>
+      </w:r>
+    </w:p>
+    <w:p>
+      <w:r>
+        <w:rPr>
+          <w:noProof/>
+        </w:rPr>
         <w:drawing>
           <wp:inline distT="0" distB="0" distL="0" distR="0" wp14:anchorId="5D7157E7" wp14:editId="091AE8BB">
             <wp:extent cx="5731510" cy="4060825"/>
@@ -1476,6 +1642,21 @@
         </w:drawing>
       </w:r>
     </w:p>
+    <w:p/>
+    <w:p/>
+    <w:p/>
+    <w:p/>
+    <w:p/>
+    <w:p/>
+    <w:p/>
+    <w:p/>
+    <w:p/>
+    <w:p/>
+    <w:p/>
+    <w:p/>
+    <w:p/>
+    <w:p/>
+    <w:p/>
     <w:p>
       <w:pPr>
         <w:pStyle w:val="ListParagraph"/>
@@ -1485,11 +1666,15 @@
         </w:numPr>
       </w:pPr>
       <w:r>
+        <w:lastRenderedPageBreak/>
         <w:t xml:space="preserve">Magic Numbers </w:t>
       </w:r>
     </w:p>
     <w:p>
       <w:r>
+        <w:rPr>
+          <w:noProof/>
+        </w:rPr>
         <w:drawing>
           <wp:inline distT="0" distB="0" distL="0" distR="0" wp14:anchorId="4914CDD9" wp14:editId="4AD3050A">
             <wp:extent cx="5731510" cy="2760980"/>
@@ -1534,6 +1719,22 @@
     <w:p/>
     <w:p/>
     <w:p/>
+    <w:p/>
+    <w:p/>
+    <w:p/>
+    <w:p/>
+    <w:p/>
+    <w:p/>
+    <w:p/>
+    <w:p/>
+    <w:p/>
+    <w:p/>
+    <w:p/>
+    <w:p/>
+    <w:p/>
+    <w:p/>
+    <w:p/>
+    <w:p/>
     <w:p>
       <w:pPr>
         <w:pStyle w:val="ListParagraph"/>
@@ -1564,6 +1765,9 @@
     </w:p>
     <w:p>
       <w:r>
+        <w:rPr>
+          <w:noProof/>
+        </w:rPr>
         <w:drawing>
           <wp:inline distT="0" distB="0" distL="0" distR="0" wp14:anchorId="17A302FC" wp14:editId="3B30FF80">
             <wp:extent cx="5731510" cy="2962275"/>
@@ -1606,6 +1810,9 @@
     </w:p>
     <w:p>
       <w:r>
+        <w:rPr>
+          <w:noProof/>
+        </w:rPr>
         <w:drawing>
           <wp:inline distT="0" distB="0" distL="0" distR="0" wp14:anchorId="68F53FAC" wp14:editId="014BE5F1">
             <wp:extent cx="5731510" cy="3249930"/>
@@ -1658,13 +1865,21 @@
           <w:numId w:val="1"/>
         </w:numPr>
       </w:pPr>
+      <w:proofErr w:type="spellStart"/>
       <w:r>
         <w:lastRenderedPageBreak/>
-        <w:t>Self made models and or animations</w:t>
-      </w:r>
-    </w:p>
-    <w:p>
-      <w:r>
+        <w:t>Self made</w:t>
+      </w:r>
+      <w:proofErr w:type="spellEnd"/>
+      <w:r>
+        <w:t xml:space="preserve"> models and or animations</w:t>
+      </w:r>
+    </w:p>
+    <w:p>
+      <w:r>
+        <w:rPr>
+          <w:noProof/>
+        </w:rPr>
         <w:drawing>
           <wp:inline distT="0" distB="0" distL="0" distR="0" wp14:anchorId="618A0130" wp14:editId="3AD865B3">
             <wp:extent cx="4675713" cy="2504661"/>
@@ -1707,6 +1922,9 @@
     </w:p>
     <w:p>
       <w:r>
+        <w:rPr>
+          <w:noProof/>
+        </w:rPr>
         <w:drawing>
           <wp:inline distT="0" distB="0" distL="0" distR="0" wp14:anchorId="34BFE0C0" wp14:editId="47D28566">
             <wp:extent cx="3657600" cy="2258343"/>
@@ -1746,6 +1964,9 @@
     </w:p>
     <w:p>
       <w:r>
+        <w:rPr>
+          <w:noProof/>
+        </w:rPr>
         <w:drawing>
           <wp:inline distT="0" distB="0" distL="0" distR="0" wp14:anchorId="68277CD2" wp14:editId="117E7648">
             <wp:extent cx="3912042" cy="3201234"/>
@@ -1807,15 +2028,23 @@
         </w:numPr>
         <w:spacing w:after="0"/>
       </w:pPr>
-      <w:r>
-        <w:t>PlayerController Script</w:t>
-      </w:r>
-    </w:p>
-    <w:p>
-      <w:pPr>
-        <w:spacing w:after="0"/>
-      </w:pPr>
-      <w:r>
+      <w:proofErr w:type="spellStart"/>
+      <w:r>
+        <w:t>PlayerController</w:t>
+      </w:r>
+      <w:proofErr w:type="spellEnd"/>
+      <w:r>
+        <w:t xml:space="preserve"> Script</w:t>
+      </w:r>
+    </w:p>
+    <w:p>
+      <w:pPr>
+        <w:spacing w:after="0"/>
+      </w:pPr>
+      <w:r>
+        <w:rPr>
+          <w:noProof/>
+        </w:rPr>
         <w:drawing>
           <wp:inline distT="0" distB="0" distL="0" distR="0" wp14:anchorId="40B5AB44" wp14:editId="102F8F06">
             <wp:extent cx="5731510" cy="5074920"/>
@@ -1858,6 +2087,96 @@
     </w:p>
     <w:p>
       <w:pPr>
+        <w:spacing w:after="0"/>
+      </w:pPr>
+    </w:p>
+    <w:p>
+      <w:pPr>
+        <w:spacing w:after="0"/>
+      </w:pPr>
+    </w:p>
+    <w:p>
+      <w:pPr>
+        <w:spacing w:after="0"/>
+      </w:pPr>
+    </w:p>
+    <w:p>
+      <w:pPr>
+        <w:spacing w:after="0"/>
+      </w:pPr>
+    </w:p>
+    <w:p>
+      <w:pPr>
+        <w:spacing w:after="0"/>
+      </w:pPr>
+    </w:p>
+    <w:p>
+      <w:pPr>
+        <w:spacing w:after="0"/>
+      </w:pPr>
+    </w:p>
+    <w:p>
+      <w:pPr>
+        <w:spacing w:after="0"/>
+      </w:pPr>
+    </w:p>
+    <w:p>
+      <w:pPr>
+        <w:spacing w:after="0"/>
+      </w:pPr>
+    </w:p>
+    <w:p>
+      <w:pPr>
+        <w:spacing w:after="0"/>
+      </w:pPr>
+    </w:p>
+    <w:p>
+      <w:pPr>
+        <w:spacing w:after="0"/>
+      </w:pPr>
+    </w:p>
+    <w:p>
+      <w:pPr>
+        <w:spacing w:after="0"/>
+      </w:pPr>
+    </w:p>
+    <w:p>
+      <w:pPr>
+        <w:spacing w:after="0"/>
+      </w:pPr>
+    </w:p>
+    <w:p>
+      <w:pPr>
+        <w:spacing w:after="0"/>
+      </w:pPr>
+    </w:p>
+    <w:p>
+      <w:pPr>
+        <w:spacing w:after="0"/>
+      </w:pPr>
+    </w:p>
+    <w:p>
+      <w:pPr>
+        <w:spacing w:after="0"/>
+      </w:pPr>
+    </w:p>
+    <w:p>
+      <w:pPr>
+        <w:spacing w:after="0"/>
+      </w:pPr>
+    </w:p>
+    <w:p>
+      <w:pPr>
+        <w:spacing w:after="0"/>
+      </w:pPr>
+    </w:p>
+    <w:p>
+      <w:pPr>
+        <w:spacing w:after="0"/>
+      </w:pPr>
+    </w:p>
+    <w:p>
+      <w:pPr>
         <w:pStyle w:val="ListParagraph"/>
         <w:numPr>
           <w:ilvl w:val="0"/>
@@ -1866,11 +2185,15 @@
         <w:spacing w:after="0"/>
       </w:pPr>
       <w:r>
+        <w:lastRenderedPageBreak/>
         <w:t>Propper code placement</w:t>
       </w:r>
     </w:p>
     <w:p>
       <w:r>
+        <w:rPr>
+          <w:noProof/>
+        </w:rPr>
         <w:drawing>
           <wp:inline distT="0" distB="0" distL="0" distR="0" wp14:anchorId="4D06ACD0" wp14:editId="127829C4">
             <wp:extent cx="5302770" cy="3101009"/>
@@ -1908,6 +2231,25 @@
         </w:drawing>
       </w:r>
     </w:p>
+    <w:p/>
+    <w:p/>
+    <w:p/>
+    <w:p/>
+    <w:p/>
+    <w:p/>
+    <w:p/>
+    <w:p/>
+    <w:p/>
+    <w:p/>
+    <w:p/>
+    <w:p/>
+    <w:p/>
+    <w:p/>
+    <w:p/>
+    <w:p/>
+    <w:p/>
+    <w:p/>
+    <w:p/>
     <w:p>
       <w:pPr>
         <w:pStyle w:val="ListParagraph"/>
@@ -1934,6 +2276,9 @@
         <w:pStyle w:val="ListParagraph"/>
       </w:pPr>
       <w:r>
+        <w:rPr>
+          <w:noProof/>
+        </w:rPr>
         <w:drawing>
           <wp:inline distT="0" distB="0" distL="0" distR="0" wp14:anchorId="5D19B3AD" wp14:editId="3E0EECA2">
             <wp:extent cx="4477375" cy="371527"/>
@@ -1977,6 +2322,31 @@
     <w:p>
       <w:pPr>
         <w:pStyle w:val="ListParagraph"/>
+      </w:pPr>
+    </w:p>
+    <w:p>
+      <w:pPr>
+        <w:pStyle w:val="ListParagraph"/>
+      </w:pPr>
+    </w:p>
+    <w:p>
+      <w:pPr>
+        <w:pStyle w:val="ListParagraph"/>
+      </w:pPr>
+    </w:p>
+    <w:p>
+      <w:pPr>
+        <w:pStyle w:val="ListParagraph"/>
+      </w:pPr>
+    </w:p>
+    <w:p>
+      <w:pPr>
+        <w:pStyle w:val="ListParagraph"/>
+      </w:pPr>
+    </w:p>
+    <w:p>
+      <w:pPr>
+        <w:pStyle w:val="ListParagraph"/>
         <w:numPr>
           <w:ilvl w:val="0"/>
           <w:numId w:val="1"/>
@@ -2003,6 +2373,9 @@
     </w:p>
     <w:p>
       <w:r>
+        <w:rPr>
+          <w:noProof/>
+        </w:rPr>
         <w:drawing>
           <wp:inline distT="0" distB="0" distL="0" distR="0" wp14:anchorId="217F9D6A" wp14:editId="1C5CFBFF">
             <wp:extent cx="5731510" cy="3755390"/>
@@ -2052,9 +2425,6 @@
     <w:p/>
     <w:p/>
     <w:p/>
-    <w:p/>
-    <w:p/>
-    <w:p/>
     <w:p>
       <w:pPr>
         <w:pStyle w:val="ListParagraph"/>
@@ -2085,6 +2455,9 @@
     </w:p>
     <w:p>
       <w:r>
+        <w:rPr>
+          <w:noProof/>
+        </w:rPr>
         <w:drawing>
           <wp:inline distT="0" distB="0" distL="0" distR="0" wp14:anchorId="0FA88B1B" wp14:editId="4FED53B7">
             <wp:extent cx="3962953" cy="6325483"/>
@@ -2159,6 +2532,9 @@
     </w:p>
     <w:p>
       <w:r>
+        <w:rPr>
+          <w:noProof/>
+        </w:rPr>
         <w:drawing>
           <wp:inline distT="0" distB="0" distL="0" distR="0" wp14:anchorId="66F70768" wp14:editId="2DE405F0">
             <wp:extent cx="4839375" cy="6296904"/>
@@ -2198,6 +2574,9 @@
     </w:p>
     <w:p>
       <w:r>
+        <w:rPr>
+          <w:noProof/>
+        </w:rPr>
         <w:lastRenderedPageBreak/>
         <w:drawing>
           <wp:inline distT="0" distB="0" distL="0" distR="0" wp14:anchorId="48EB1AB2" wp14:editId="7E6C0A7B">
@@ -2275,6 +2654,9 @@
         <w:spacing w:after="0"/>
       </w:pPr>
       <w:r>
+        <w:rPr>
+          <w:noProof/>
+        </w:rPr>
         <w:drawing>
           <wp:inline distT="0" distB="0" distL="0" distR="0" wp14:anchorId="7FC5C4C3" wp14:editId="14EA54FA">
             <wp:extent cx="5731510" cy="420370"/>
@@ -2314,6 +2696,9 @@
     </w:p>
     <w:p>
       <w:r>
+        <w:rPr>
+          <w:noProof/>
+        </w:rPr>
         <w:drawing>
           <wp:inline distT="0" distB="0" distL="0" distR="0" wp14:anchorId="3B295425" wp14:editId="3BD0ECE2">
             <wp:extent cx="5731510" cy="2595880"/>
@@ -2351,6 +2736,75 @@
         </w:drawing>
       </w:r>
     </w:p>
+    <w:p/>
+    <w:p>
+      <w:pPr>
+        <w:pStyle w:val="ListParagraph"/>
+        <w:numPr>
+          <w:ilvl w:val="0"/>
+          <w:numId w:val="9"/>
+        </w:numPr>
+      </w:pPr>
+      <w:r>
+        <w:t>Feature 5</w:t>
+      </w:r>
+    </w:p>
+    <w:p>
+      <w:pPr>
+        <w:pStyle w:val="ListParagraph"/>
+      </w:pPr>
+      <w:r>
+        <w:t>Camera Controller (3</w:t>
+      </w:r>
+      <w:r>
+        <w:rPr>
+          <w:vertAlign w:val="superscript"/>
+        </w:rPr>
+        <w:t>rd</w:t>
+      </w:r>
+      <w:r>
+        <w:t xml:space="preserve"> person view)</w:t>
+      </w:r>
+    </w:p>
+    <w:p>
+      <w:r>
+        <w:drawing>
+          <wp:inline distT="0" distB="0" distL="0" distR="0" wp14:anchorId="3B63578F" wp14:editId="0EB758A8">
+            <wp:extent cx="5731510" cy="2683510"/>
+            <wp:effectExtent l="0" t="0" r="2540" b="2540"/>
+            <wp:docPr id="27" name="Picture 27"/>
+            <wp:cNvGraphicFramePr>
+              <a:graphicFrameLocks xmlns:a="http://schemas.openxmlformats.org/drawingml/2006/main" noChangeAspect="1"/>
+            </wp:cNvGraphicFramePr>
+            <a:graphic xmlns:a="http://schemas.openxmlformats.org/drawingml/2006/main">
+              <a:graphicData uri="http://schemas.openxmlformats.org/drawingml/2006/picture">
+                <pic:pic xmlns:pic="http://schemas.openxmlformats.org/drawingml/2006/picture">
+                  <pic:nvPicPr>
+                    <pic:cNvPr id="1" name=""/>
+                    <pic:cNvPicPr/>
+                  </pic:nvPicPr>
+                  <pic:blipFill>
+                    <a:blip r:embed="rId40"/>
+                    <a:stretch>
+                      <a:fillRect/>
+                    </a:stretch>
+                  </pic:blipFill>
+                  <pic:spPr>
+                    <a:xfrm>
+                      <a:off x="0" y="0"/>
+                      <a:ext cx="5731510" cy="2683510"/>
+                    </a:xfrm>
+                    <a:prstGeom prst="rect">
+                      <a:avLst/>
+                    </a:prstGeom>
+                  </pic:spPr>
+                </pic:pic>
+              </a:graphicData>
+            </a:graphic>
+          </wp:inline>
+        </w:drawing>
+      </w:r>
+    </w:p>
     <w:sectPr>
       <w:pgSz w:w="11906" w:h="16838"/>
       <w:pgMar w:top="1440" w:right="1440" w:bottom="1440" w:left="1440" w:header="708" w:footer="708" w:gutter="0"/>
@@ -2655,119 +3109,345 @@
     </w:lvl>
   </w:abstractNum>
   <w:abstractNum w:abstractNumId="3" w15:restartNumberingAfterBreak="0">
-    <w:nsid w:val="3DDC5947"/>
+    <w:nsid w:val="290F65BF"/>
     <w:multiLevelType w:val="hybridMultilevel"/>
-    <w:tmpl w:val="88B6301E"/>
-    <w:lvl w:ilvl="0" w:tplc="18090003">
+    <w:tmpl w:val="21204952"/>
+    <w:lvl w:ilvl="0" w:tplc="18090001">
+      <w:start w:val="1"/>
+      <w:numFmt w:val="bullet"/>
+      <w:lvlText w:val=""/>
+      <w:lvlJc w:val="left"/>
+      <w:pPr>
+        <w:ind w:left="720" w:hanging="360"/>
+      </w:pPr>
+      <w:rPr>
+        <w:rFonts w:ascii="Symbol" w:hAnsi="Symbol" w:hint="default"/>
+      </w:rPr>
+    </w:lvl>
+    <w:lvl w:ilvl="1" w:tplc="18090003" w:tentative="1">
       <w:start w:val="1"/>
       <w:numFmt w:val="bullet"/>
       <w:lvlText w:val="o"/>
       <w:lvlJc w:val="left"/>
       <w:pPr>
-        <w:ind w:left="720" w:hanging="360"/>
+        <w:ind w:left="1440" w:hanging="360"/>
       </w:pPr>
       <w:rPr>
         <w:rFonts w:ascii="Courier New" w:hAnsi="Courier New" w:cs="Courier New" w:hint="default"/>
       </w:rPr>
     </w:lvl>
-    <w:lvl w:ilvl="1" w:tplc="18090003" w:tentative="1">
+    <w:lvl w:ilvl="2" w:tplc="18090005" w:tentative="1">
+      <w:start w:val="1"/>
+      <w:numFmt w:val="bullet"/>
+      <w:lvlText w:val=""/>
+      <w:lvlJc w:val="left"/>
+      <w:pPr>
+        <w:ind w:left="2160" w:hanging="360"/>
+      </w:pPr>
+      <w:rPr>
+        <w:rFonts w:ascii="Wingdings" w:hAnsi="Wingdings" w:hint="default"/>
+      </w:rPr>
+    </w:lvl>
+    <w:lvl w:ilvl="3" w:tplc="18090001" w:tentative="1">
+      <w:start w:val="1"/>
+      <w:numFmt w:val="bullet"/>
+      <w:lvlText w:val=""/>
+      <w:lvlJc w:val="left"/>
+      <w:pPr>
+        <w:ind w:left="2880" w:hanging="360"/>
+      </w:pPr>
+      <w:rPr>
+        <w:rFonts w:ascii="Symbol" w:hAnsi="Symbol" w:hint="default"/>
+      </w:rPr>
+    </w:lvl>
+    <w:lvl w:ilvl="4" w:tplc="18090003" w:tentative="1">
       <w:start w:val="1"/>
       <w:numFmt w:val="bullet"/>
       <w:lvlText w:val="o"/>
       <w:lvlJc w:val="left"/>
       <w:pPr>
-        <w:ind w:left="1440" w:hanging="360"/>
+        <w:ind w:left="3600" w:hanging="360"/>
       </w:pPr>
       <w:rPr>
         <w:rFonts w:ascii="Courier New" w:hAnsi="Courier New" w:cs="Courier New" w:hint="default"/>
       </w:rPr>
     </w:lvl>
-    <w:lvl w:ilvl="2" w:tplc="18090005" w:tentative="1">
+    <w:lvl w:ilvl="5" w:tplc="18090005" w:tentative="1">
       <w:start w:val="1"/>
       <w:numFmt w:val="bullet"/>
       <w:lvlText w:val=""/>
       <w:lvlJc w:val="left"/>
       <w:pPr>
-        <w:ind w:left="2160" w:hanging="360"/>
+        <w:ind w:left="4320" w:hanging="360"/>
       </w:pPr>
       <w:rPr>
         <w:rFonts w:ascii="Wingdings" w:hAnsi="Wingdings" w:hint="default"/>
       </w:rPr>
     </w:lvl>
-    <w:lvl w:ilvl="3" w:tplc="18090001" w:tentative="1">
+    <w:lvl w:ilvl="6" w:tplc="18090001" w:tentative="1">
       <w:start w:val="1"/>
       <w:numFmt w:val="bullet"/>
       <w:lvlText w:val=""/>
       <w:lvlJc w:val="left"/>
       <w:pPr>
-        <w:ind w:left="2880" w:hanging="360"/>
+        <w:ind w:left="5040" w:hanging="360"/>
       </w:pPr>
       <w:rPr>
         <w:rFonts w:ascii="Symbol" w:hAnsi="Symbol" w:hint="default"/>
       </w:rPr>
     </w:lvl>
-    <w:lvl w:ilvl="4" w:tplc="18090003" w:tentative="1">
+    <w:lvl w:ilvl="7" w:tplc="18090003" w:tentative="1">
       <w:start w:val="1"/>
       <w:numFmt w:val="bullet"/>
       <w:lvlText w:val="o"/>
       <w:lvlJc w:val="left"/>
       <w:pPr>
-        <w:ind w:left="3600" w:hanging="360"/>
+        <w:ind w:left="5760" w:hanging="360"/>
       </w:pPr>
       <w:rPr>
         <w:rFonts w:ascii="Courier New" w:hAnsi="Courier New" w:cs="Courier New" w:hint="default"/>
       </w:rPr>
     </w:lvl>
-    <w:lvl w:ilvl="5" w:tplc="18090005" w:tentative="1">
+    <w:lvl w:ilvl="8" w:tplc="18090005" w:tentative="1">
       <w:start w:val="1"/>
       <w:numFmt w:val="bullet"/>
       <w:lvlText w:val=""/>
       <w:lvlJc w:val="left"/>
       <w:pPr>
-        <w:ind w:left="4320" w:hanging="360"/>
+        <w:ind w:left="6480" w:hanging="360"/>
       </w:pPr>
       <w:rPr>
         <w:rFonts w:ascii="Wingdings" w:hAnsi="Wingdings" w:hint="default"/>
       </w:rPr>
     </w:lvl>
-    <w:lvl w:ilvl="6" w:tplc="18090001" w:tentative="1">
+  </w:abstractNum>
+  <w:abstractNum w:abstractNumId="4" w15:restartNumberingAfterBreak="0">
+    <w:nsid w:val="3DDC5947"/>
+    <w:multiLevelType w:val="hybridMultilevel"/>
+    <w:tmpl w:val="488C8A76"/>
+    <w:lvl w:ilvl="0" w:tplc="18090003">
+      <w:start w:val="1"/>
+      <w:numFmt w:val="bullet"/>
+      <w:lvlText w:val="o"/>
+      <w:lvlJc w:val="left"/>
+      <w:pPr>
+        <w:ind w:left="720" w:hanging="360"/>
+      </w:pPr>
+      <w:rPr>
+        <w:rFonts w:ascii="Courier New" w:hAnsi="Courier New" w:cs="Courier New" w:hint="default"/>
+      </w:rPr>
+    </w:lvl>
+    <w:lvl w:ilvl="1" w:tplc="18090003" w:tentative="1">
+      <w:start w:val="1"/>
+      <w:numFmt w:val="bullet"/>
+      <w:lvlText w:val="o"/>
+      <w:lvlJc w:val="left"/>
+      <w:pPr>
+        <w:ind w:left="1440" w:hanging="360"/>
+      </w:pPr>
+      <w:rPr>
+        <w:rFonts w:ascii="Courier New" w:hAnsi="Courier New" w:cs="Courier New" w:hint="default"/>
+      </w:rPr>
+    </w:lvl>
+    <w:lvl w:ilvl="2" w:tplc="18090005" w:tentative="1">
+      <w:start w:val="1"/>
+      <w:numFmt w:val="bullet"/>
+      <w:lvlText w:val=""/>
+      <w:lvlJc w:val="left"/>
+      <w:pPr>
+        <w:ind w:left="2160" w:hanging="360"/>
+      </w:pPr>
+      <w:rPr>
+        <w:rFonts w:ascii="Wingdings" w:hAnsi="Wingdings" w:hint="default"/>
+      </w:rPr>
+    </w:lvl>
+    <w:lvl w:ilvl="3" w:tplc="18090001" w:tentative="1">
       <w:start w:val="1"/>
       <w:numFmt w:val="bullet"/>
       <w:lvlText w:val=""/>
       <w:lvlJc w:val="left"/>
       <w:pPr>
-        <w:ind w:left="5040" w:hanging="360"/>
+        <w:ind w:left="2880" w:hanging="360"/>
       </w:pPr>
       <w:rPr>
         <w:rFonts w:ascii="Symbol" w:hAnsi="Symbol" w:hint="default"/>
       </w:rPr>
     </w:lvl>
-    <w:lvl w:ilvl="7" w:tplc="18090003" w:tentative="1">
+    <w:lvl w:ilvl="4" w:tplc="18090003" w:tentative="1">
       <w:start w:val="1"/>
       <w:numFmt w:val="bullet"/>
       <w:lvlText w:val="o"/>
       <w:lvlJc w:val="left"/>
       <w:pPr>
-        <w:ind w:left="5760" w:hanging="360"/>
+        <w:ind w:left="3600" w:hanging="360"/>
       </w:pPr>
       <w:rPr>
         <w:rFonts w:ascii="Courier New" w:hAnsi="Courier New" w:cs="Courier New" w:hint="default"/>
       </w:rPr>
     </w:lvl>
-    <w:lvl w:ilvl="8" w:tplc="18090005" w:tentative="1">
+    <w:lvl w:ilvl="5" w:tplc="18090005" w:tentative="1">
       <w:start w:val="1"/>
       <w:numFmt w:val="bullet"/>
       <w:lvlText w:val=""/>
       <w:lvlJc w:val="left"/>
       <w:pPr>
-        <w:ind w:left="6480" w:hanging="360"/>
+        <w:ind w:left="4320" w:hanging="360"/>
       </w:pPr>
       <w:rPr>
         <w:rFonts w:ascii="Wingdings" w:hAnsi="Wingdings" w:hint="default"/>
       </w:rPr>
     </w:lvl>
+    <w:lvl w:ilvl="6" w:tplc="18090001" w:tentative="1">
+      <w:start w:val="1"/>
+      <w:numFmt w:val="bullet"/>
+      <w:lvlText w:val=""/>
+      <w:lvlJc w:val="left"/>
+      <w:pPr>
+        <w:ind w:left="5040" w:hanging="360"/>
+      </w:pPr>
+      <w:rPr>
+        <w:rFonts w:ascii="Symbol" w:hAnsi="Symbol" w:hint="default"/>
+      </w:rPr>
+    </w:lvl>
+    <w:lvl w:ilvl="7" w:tplc="18090003" w:tentative="1">
+      <w:start w:val="1"/>
+      <w:numFmt w:val="bullet"/>
+      <w:lvlText w:val="o"/>
+      <w:lvlJc w:val="left"/>
+      <w:pPr>
+        <w:ind w:left="5760" w:hanging="360"/>
+      </w:pPr>
+      <w:rPr>
+        <w:rFonts w:ascii="Courier New" w:hAnsi="Courier New" w:cs="Courier New" w:hint="default"/>
+      </w:rPr>
+    </w:lvl>
+    <w:lvl w:ilvl="8" w:tplc="18090005" w:tentative="1">
+      <w:start w:val="1"/>
+      <w:numFmt w:val="bullet"/>
+      <w:lvlText w:val=""/>
+      <w:lvlJc w:val="left"/>
+      <w:pPr>
+        <w:ind w:left="6480" w:hanging="360"/>
+      </w:pPr>
+      <w:rPr>
+        <w:rFonts w:ascii="Wingdings" w:hAnsi="Wingdings" w:hint="default"/>
+      </w:rPr>
+    </w:lvl>
   </w:abstractNum>
-  <w:abstractNum w:abstractNumId="4" w15:restartNumberingAfterBreak="0">
+  <w:abstractNum w:abstractNumId="5" w15:restartNumberingAfterBreak="0">
+    <w:nsid w:val="465E540D"/>
+    <w:multiLevelType w:val="hybridMultilevel"/>
+    <w:tmpl w:val="63F89640"/>
+    <w:lvl w:ilvl="0" w:tplc="18090001">
+      <w:start w:val="1"/>
+      <w:numFmt w:val="bullet"/>
+      <w:lvlText w:val=""/>
+      <w:lvlJc w:val="left"/>
+      <w:pPr>
+        <w:ind w:left="720" w:hanging="360"/>
+      </w:pPr>
+      <w:rPr>
+        <w:rFonts w:ascii="Symbol" w:hAnsi="Symbol" w:hint="default"/>
+      </w:rPr>
+    </w:lvl>
+    <w:lvl w:ilvl="1" w:tplc="18090003" w:tentative="1">
+      <w:start w:val="1"/>
+      <w:numFmt w:val="bullet"/>
+      <w:lvlText w:val="o"/>
+      <w:lvlJc w:val="left"/>
+      <w:pPr>
+        <w:ind w:left="1440" w:hanging="360"/>
+      </w:pPr>
+      <w:rPr>
+        <w:rFonts w:ascii="Courier New" w:hAnsi="Courier New" w:cs="Courier New" w:hint="default"/>
+      </w:rPr>
+    </w:lvl>
+    <w:lvl w:ilvl="2" w:tplc="18090005" w:tentative="1">
+      <w:start w:val="1"/>
+      <w:numFmt w:val="bullet"/>
+      <w:lvlText w:val=""/>
+      <w:lvlJc w:val="left"/>
+      <w:pPr>
+        <w:ind w:left="2160" w:hanging="360"/>
+      </w:pPr>
+      <w:rPr>
+        <w:rFonts w:ascii="Wingdings" w:hAnsi="Wingdings" w:hint="default"/>
+      </w:rPr>
+    </w:lvl>
+    <w:lvl w:ilvl="3" w:tplc="18090001" w:tentative="1">
+      <w:start w:val="1"/>
+      <w:numFmt w:val="bullet"/>
+      <w:lvlText w:val=""/>
+      <w:lvlJc w:val="left"/>
+      <w:pPr>
+        <w:ind w:left="2880" w:hanging="360"/>
+      </w:pPr>
+      <w:rPr>
+        <w:rFonts w:ascii="Symbol" w:hAnsi="Symbol" w:hint="default"/>
+      </w:rPr>
+    </w:lvl>
+    <w:lvl w:ilvl="4" w:tplc="18090003" w:tentative="1">
+      <w:start w:val="1"/>
+      <w:numFmt w:val="bullet"/>
+      <w:lvlText w:val="o"/>
+      <w:lvlJc w:val="left"/>
+      <w:pPr>
+        <w:ind w:left="3600" w:hanging="360"/>
+      </w:pPr>
+      <w:rPr>
+        <w:rFonts w:ascii="Courier New" w:hAnsi="Courier New" w:cs="Courier New" w:hint="default"/>
+      </w:rPr>
+    </w:lvl>
+    <w:lvl w:ilvl="5" w:tplc="18090005" w:tentative="1">
+      <w:start w:val="1"/>
+      <w:numFmt w:val="bullet"/>
+      <w:lvlText w:val=""/>
+      <w:lvlJc w:val="left"/>
+      <w:pPr>
+        <w:ind w:left="4320" w:hanging="360"/>
+      </w:pPr>
+      <w:rPr>
+        <w:rFonts w:ascii="Wingdings" w:hAnsi="Wingdings" w:hint="default"/>
+      </w:rPr>
+    </w:lvl>
+    <w:lvl w:ilvl="6" w:tplc="18090001" w:tentative="1">
+      <w:start w:val="1"/>
+      <w:numFmt w:val="bullet"/>
+      <w:lvlText w:val=""/>
+      <w:lvlJc w:val="left"/>
+      <w:pPr>
+        <w:ind w:left="5040" w:hanging="360"/>
+      </w:pPr>
+      <w:rPr>
+        <w:rFonts w:ascii="Symbol" w:hAnsi="Symbol" w:hint="default"/>
+      </w:rPr>
+    </w:lvl>
+    <w:lvl w:ilvl="7" w:tplc="18090003" w:tentative="1">
+      <w:start w:val="1"/>
+      <w:numFmt w:val="bullet"/>
+      <w:lvlText w:val="o"/>
+      <w:lvlJc w:val="left"/>
+      <w:pPr>
+        <w:ind w:left="5760" w:hanging="360"/>
+      </w:pPr>
+      <w:rPr>
+        <w:rFonts w:ascii="Courier New" w:hAnsi="Courier New" w:cs="Courier New" w:hint="default"/>
+      </w:rPr>
+    </w:lvl>
+    <w:lvl w:ilvl="8" w:tplc="18090005" w:tentative="1">
+      <w:start w:val="1"/>
+      <w:numFmt w:val="bullet"/>
+      <w:lvlText w:val=""/>
+      <w:lvlJc w:val="left"/>
+      <w:pPr>
+        <w:ind w:left="6480" w:hanging="360"/>
+      </w:pPr>
+      <w:rPr>
+        <w:rFonts w:ascii="Wingdings" w:hAnsi="Wingdings" w:hint="default"/>
+      </w:rPr>
+    </w:lvl>
+  </w:abstractNum>
+  <w:abstractNum w:abstractNumId="6" w15:restartNumberingAfterBreak="0">
     <w:nsid w:val="6F0854C0"/>
     <w:multiLevelType w:val="hybridMultilevel"/>
     <w:tmpl w:val="199A9F9A"/>
@@ -2856,7 +3536,7 @@
       </w:pPr>
     </w:lvl>
   </w:abstractNum>
-  <w:abstractNum w:abstractNumId="5" w15:restartNumberingAfterBreak="0">
+  <w:abstractNum w:abstractNumId="7" w15:restartNumberingAfterBreak="0">
     <w:nsid w:val="71F62E3A"/>
     <w:multiLevelType w:val="hybridMultilevel"/>
     <w:tmpl w:val="60B690C8"/>
@@ -2945,7 +3625,7 @@
       </w:pPr>
     </w:lvl>
   </w:abstractNum>
-  <w:abstractNum w:abstractNumId="6" w15:restartNumberingAfterBreak="0">
+  <w:abstractNum w:abstractNumId="8" w15:restartNumberingAfterBreak="0">
     <w:nsid w:val="73944CC3"/>
     <w:multiLevelType w:val="hybridMultilevel"/>
     <w:tmpl w:val="4D0E68DE"/>
@@ -3035,13 +3715,13 @@
     <w:abstractNumId w:val="0"/>
   </w:num>
   <w:num w:numId="2">
+    <w:abstractNumId w:val="8"/>
+  </w:num>
+  <w:num w:numId="3">
     <w:abstractNumId w:val="6"/>
   </w:num>
-  <w:num w:numId="3">
+  <w:num w:numId="4">
     <w:abstractNumId w:val="4"/>
-  </w:num>
-  <w:num w:numId="4">
-    <w:abstractNumId w:val="3"/>
   </w:num>
   <w:num w:numId="5">
     <w:abstractNumId w:val="1"/>
@@ -3050,6 +3730,12 @@
     <w:abstractNumId w:val="2"/>
   </w:num>
   <w:num w:numId="7">
+    <w:abstractNumId w:val="7"/>
+  </w:num>
+  <w:num w:numId="8">
+    <w:abstractNumId w:val="3"/>
+  </w:num>
+  <w:num w:numId="9">
     <w:abstractNumId w:val="5"/>
   </w:num>
 </w:numbering>

</xml_diff>